<commit_message>
update generate docx method
</commit_message>
<xml_diff>
--- a/assets/templates.docx
+++ b/assets/templates.docx
@@ -4,174 +4,3045 @@
   <w:body>
     <w:sdt>
       <w:sdtPr>
-        <w:alias w:val="title"/>
-        <w:tag w:val="text"/>
-        <w:id w:val="866639893"/>
+        <w:rPr>
+          <w:rFonts w:ascii="Times New Roman" w:hAnsi="Times New Roman" w:cs="Times New Roman"/>
+          <w:sz w:val="24"/>
+          <w:szCs w:val="24"/>
+        </w:rPr>
+        <w:alias w:val="list"/>
+        <w:tag w:val="list"/>
+        <w:id w:val="-1873611226"/>
         <w:placeholder>
-          <w:docPart w:val="4098FA31A0C94C4CBAD83127360F14B0"/>
+          <w:docPart w:val="1A4FF759FB69432BB35BFD16B2CC9610"/>
         </w:placeholder>
-        <w:showingPlcHdr/>
-      </w:sdtPr>
-      <w:sdtContent>
-        <w:p>
-          <w:r>
-            <w:rPr>
-              <w:rStyle w:val="PlaceholderText"/>
-            </w:rPr>
-            <w:t>Click or tap here to enter text.</w:t>
-          </w:r>
-          <w:r>
-            <w:rPr>
-              <w:rStyle w:val="PlaceholderText"/>
-            </w:rPr>
-            <w:tab/>
-          </w:r>
-        </w:p>
-      </w:sdtContent>
-    </w:sdt>
-    <w:p>
-      <w:pPr>
-        <w:pStyle w:val="ListParagraph"/>
-        <w:numPr>
-          <w:ilvl w:val="0"/>
-          <w:numId w:val="1"/>
-        </w:numPr>
-      </w:pPr>
-      <w:sdt>
-        <w:sdtPr>
-          <w:alias w:val="question1"/>
-          <w:tag w:val="text"/>
-          <w:id w:val="-1041436001"/>
-          <w:placeholder>
-            <w:docPart w:val="22735B264298444489F839DE008E1D1C"/>
-          </w:placeholder>
-          <w:showingPlcHdr/>
-        </w:sdtPr>
-        <w:sdtContent>
-          <w:r>
-            <w:rPr>
-              <w:rStyle w:val="PlaceholderText"/>
-            </w:rPr>
-            <w:t>Click or tap here to enter text.</w:t>
-          </w:r>
-        </w:sdtContent>
-      </w:sdt>
-      <w:r>
-        <w:tab/>
-      </w:r>
-    </w:p>
-    <w:sdt>
-      <w:sdtPr>
-        <w:alias w:val="option11"/>
-        <w:tag w:val="text"/>
-        <w:id w:val="-1861806541"/>
-        <w:placeholder>
-          <w:docPart w:val="B291CAD194244AF99D0E723155781E8F"/>
-        </w:placeholder>
-        <w:showingPlcHdr/>
       </w:sdtPr>
       <w:sdtContent>
         <w:p>
           <w:pPr>
-            <w:pStyle w:val="ListParagraph"/>
             <w:numPr>
-              <w:ilvl w:val="1"/>
-              <w:numId w:val="1"/>
+              <w:ilvl w:val="0"/>
+              <w:numId w:val="2"/>
             </w:numPr>
+            <w:spacing w:after="0"/>
+            <w:rPr>
+              <w:rFonts w:ascii="Times New Roman" w:hAnsi="Times New Roman" w:cs="Times New Roman"/>
+              <w:sz w:val="24"/>
+              <w:szCs w:val="24"/>
+            </w:rPr>
           </w:pPr>
+          <w:sdt>
+            <w:sdtPr>
+              <w:rPr>
+                <w:rFonts w:ascii="Times New Roman" w:hAnsi="Times New Roman" w:cs="Times New Roman"/>
+                <w:sz w:val="24"/>
+                <w:szCs w:val="24"/>
+              </w:rPr>
+              <w:alias w:val="value"/>
+              <w:tag w:val="text"/>
+              <w:id w:val="-1375380948"/>
+              <w:placeholder>
+                <w:docPart w:val="1A4FF759FB69432BB35BFD16B2CC9610"/>
+              </w:placeholder>
+            </w:sdtPr>
+            <w:sdtContent>
+              <w:r>
+                <w:rPr>
+                  <w:rFonts w:ascii="Times New Roman" w:hAnsi="Times New Roman" w:cs="Times New Roman"/>
+                  <w:sz w:val="24"/>
+                  <w:szCs w:val="24"/>
+                  <w:lang w:val="en-US"/>
+                </w:rPr>
+                <w:t>list</w:t>
+              </w:r>
+            </w:sdtContent>
+          </w:sdt>
           <w:r>
             <w:rPr>
-              <w:rStyle w:val="PlaceholderText"/>
-            </w:rPr>
-            <w:t>Click or tap here to enter text.</w:t>
+              <w:rFonts w:ascii="Times New Roman" w:hAnsi="Times New Roman" w:cs="Times New Roman"/>
+              <w:sz w:val="24"/>
+              <w:szCs w:val="24"/>
+              <w:lang w:val="en-US"/>
+            </w:rPr>
+            <w:t xml:space="preserve">  </w:t>
           </w:r>
         </w:p>
+        <w:sdt>
+          <w:sdtPr>
+            <w:rPr>
+              <w:rFonts w:ascii="Times New Roman" w:hAnsi="Times New Roman" w:cs="Times New Roman"/>
+              <w:sz w:val="24"/>
+              <w:szCs w:val="24"/>
+            </w:rPr>
+            <w:alias w:val="listnested"/>
+            <w:tag w:val="list"/>
+            <w:id w:val="146872887"/>
+            <w:placeholder>
+              <w:docPart w:val="1A4FF759FB69432BB35BFD16B2CC9610"/>
+            </w:placeholder>
+          </w:sdtPr>
+          <w:sdtContent>
+            <w:sdt>
+              <w:sdtPr>
+                <w:rPr>
+                  <w:rFonts w:ascii="Times New Roman" w:hAnsi="Times New Roman" w:cs="Times New Roman"/>
+                  <w:sz w:val="24"/>
+                  <w:szCs w:val="24"/>
+                </w:rPr>
+                <w:alias w:val="value"/>
+                <w:tag w:val="plain"/>
+                <w:id w:val="-195618383"/>
+                <w:placeholder>
+                  <w:docPart w:val="1A4FF759FB69432BB35BFD16B2CC9610"/>
+                </w:placeholder>
+              </w:sdtPr>
+              <w:sdtEndPr>
+                <w:rPr>
+                  <w:b/>
+                </w:rPr>
+              </w:sdtEndPr>
+              <w:sdtContent>
+                <w:p>
+                  <w:pPr>
+                    <w:numPr>
+                      <w:ilvl w:val="1"/>
+                      <w:numId w:val="2"/>
+                    </w:numPr>
+                    <w:spacing w:after="0"/>
+                    <w:rPr>
+                      <w:rFonts w:ascii="Times New Roman" w:hAnsi="Times New Roman" w:cs="Times New Roman"/>
+                      <w:sz w:val="24"/>
+                      <w:szCs w:val="24"/>
+                      <w:lang w:val="en-US"/>
+                    </w:rPr>
+                  </w:pPr>
+                  <w:sdt>
+                    <w:sdtPr>
+                      <w:rPr>
+                        <w:rFonts w:ascii="Times New Roman" w:hAnsi="Times New Roman" w:cs="Times New Roman"/>
+                        <w:sz w:val="24"/>
+                        <w:szCs w:val="24"/>
+                      </w:rPr>
+                      <w:alias w:val="normal"/>
+                      <w:tag w:val="text"/>
+                      <w:id w:val="310709"/>
+                      <w:placeholder>
+                        <w:docPart w:val="7CB08AB7DD0449E3AD3B7622A5E660E7"/>
+                      </w:placeholder>
+                      <w:text/>
+                    </w:sdtPr>
+                    <w:sdtEndPr>
+                      <w:rPr>
+                        <w:lang w:val="en-US"/>
+                      </w:rPr>
+                    </w:sdtEndPr>
+                    <w:sdtContent>
+                      <w:r>
+                        <w:rPr>
+                          <w:rFonts w:ascii="Times New Roman" w:hAnsi="Times New Roman" w:cs="Times New Roman"/>
+                          <w:sz w:val="24"/>
+                          <w:szCs w:val="24"/>
+                          <w:lang w:val="en-US"/>
+                        </w:rPr>
+                        <w:t>Nested</w:t>
+                      </w:r>
+                    </w:sdtContent>
+                  </w:sdt>
+                </w:p>
+              </w:sdtContent>
+            </w:sdt>
+          </w:sdtContent>
+        </w:sdt>
       </w:sdtContent>
     </w:sdt>
     <w:sdt>
       <w:sdtPr>
-        <w:alias w:val="option12"/>
-        <w:tag w:val="text"/>
-        <w:id w:val="-939757949"/>
+        <w:rPr>
+          <w:rFonts w:ascii="Times New Roman" w:hAnsi="Times New Roman" w:cs="Times New Roman"/>
+          <w:sz w:val="24"/>
+          <w:szCs w:val="24"/>
+        </w:rPr>
+        <w:alias w:val="list"/>
+        <w:tag w:val="list"/>
+        <w:id w:val="-1260214848"/>
         <w:placeholder>
-          <w:docPart w:val="C4633181E6CA4F0EB843B5C8BC8DA5F7"/>
+          <w:docPart w:val="72608374DFF546B899ED8213F4E5DEAE"/>
         </w:placeholder>
-        <w:showingPlcHdr/>
       </w:sdtPr>
       <w:sdtContent>
         <w:p>
           <w:pPr>
-            <w:pStyle w:val="ListParagraph"/>
             <w:numPr>
-              <w:ilvl w:val="1"/>
-              <w:numId w:val="1"/>
+              <w:ilvl w:val="0"/>
+              <w:numId w:val="2"/>
             </w:numPr>
+            <w:spacing w:after="0"/>
+            <w:rPr>
+              <w:rFonts w:ascii="Times New Roman" w:hAnsi="Times New Roman" w:cs="Times New Roman"/>
+              <w:sz w:val="24"/>
+              <w:szCs w:val="24"/>
+            </w:rPr>
           </w:pPr>
+          <w:sdt>
+            <w:sdtPr>
+              <w:rPr>
+                <w:rFonts w:ascii="Times New Roman" w:hAnsi="Times New Roman" w:cs="Times New Roman"/>
+                <w:sz w:val="24"/>
+                <w:szCs w:val="24"/>
+              </w:rPr>
+              <w:alias w:val="value"/>
+              <w:tag w:val="text"/>
+              <w:id w:val="527772557"/>
+              <w:placeholder>
+                <w:docPart w:val="72608374DFF546B899ED8213F4E5DEAE"/>
+              </w:placeholder>
+            </w:sdtPr>
+            <w:sdtContent>
+              <w:r>
+                <w:rPr>
+                  <w:rFonts w:ascii="Times New Roman" w:hAnsi="Times New Roman" w:cs="Times New Roman"/>
+                  <w:sz w:val="24"/>
+                  <w:szCs w:val="24"/>
+                  <w:lang w:val="en-US"/>
+                </w:rPr>
+                <w:t>list</w:t>
+              </w:r>
+            </w:sdtContent>
+          </w:sdt>
           <w:r>
             <w:rPr>
-              <w:rStyle w:val="PlaceholderText"/>
-            </w:rPr>
-            <w:t>Click or tap here to enter text.</w:t>
+              <w:rFonts w:ascii="Times New Roman" w:hAnsi="Times New Roman" w:cs="Times New Roman"/>
+              <w:sz w:val="24"/>
+              <w:szCs w:val="24"/>
+              <w:lang w:val="en-US"/>
+            </w:rPr>
+            <w:t xml:space="preserve">  </w:t>
           </w:r>
         </w:p>
+        <w:sdt>
+          <w:sdtPr>
+            <w:rPr>
+              <w:rFonts w:ascii="Times New Roman" w:hAnsi="Times New Roman" w:cs="Times New Roman"/>
+              <w:sz w:val="24"/>
+              <w:szCs w:val="24"/>
+            </w:rPr>
+            <w:alias w:val="listnested"/>
+            <w:tag w:val="list"/>
+            <w:id w:val="204062924"/>
+            <w:placeholder>
+              <w:docPart w:val="72608374DFF546B899ED8213F4E5DEAE"/>
+            </w:placeholder>
+          </w:sdtPr>
+          <w:sdtContent>
+            <w:sdt>
+              <w:sdtPr>
+                <w:rPr>
+                  <w:rFonts w:ascii="Times New Roman" w:hAnsi="Times New Roman" w:cs="Times New Roman"/>
+                  <w:sz w:val="24"/>
+                  <w:szCs w:val="24"/>
+                </w:rPr>
+                <w:alias w:val="value"/>
+                <w:tag w:val="plain"/>
+                <w:id w:val="-1063170849"/>
+                <w:placeholder>
+                  <w:docPart w:val="72608374DFF546B899ED8213F4E5DEAE"/>
+                </w:placeholder>
+              </w:sdtPr>
+              <w:sdtEndPr>
+                <w:rPr>
+                  <w:b/>
+                </w:rPr>
+              </w:sdtEndPr>
+              <w:sdtContent>
+                <w:p>
+                  <w:pPr>
+                    <w:numPr>
+                      <w:ilvl w:val="1"/>
+                      <w:numId w:val="2"/>
+                    </w:numPr>
+                    <w:spacing w:after="0"/>
+                    <w:rPr>
+                      <w:rFonts w:ascii="Times New Roman" w:hAnsi="Times New Roman" w:cs="Times New Roman"/>
+                      <w:sz w:val="24"/>
+                      <w:szCs w:val="24"/>
+                      <w:lang w:val="en-US"/>
+                    </w:rPr>
+                  </w:pPr>
+                  <w:sdt>
+                    <w:sdtPr>
+                      <w:rPr>
+                        <w:rFonts w:ascii="Times New Roman" w:hAnsi="Times New Roman" w:cs="Times New Roman"/>
+                        <w:sz w:val="24"/>
+                        <w:szCs w:val="24"/>
+                      </w:rPr>
+                      <w:alias w:val="normal"/>
+                      <w:tag w:val="text"/>
+                      <w:id w:val="1497151994"/>
+                      <w:placeholder>
+                        <w:docPart w:val="469529EC506D469394742F9ED369F87F"/>
+                      </w:placeholder>
+                      <w:text/>
+                    </w:sdtPr>
+                    <w:sdtEndPr>
+                      <w:rPr>
+                        <w:lang w:val="en-US"/>
+                      </w:rPr>
+                    </w:sdtEndPr>
+                    <w:sdtContent>
+                      <w:r>
+                        <w:rPr>
+                          <w:rFonts w:ascii="Times New Roman" w:hAnsi="Times New Roman" w:cs="Times New Roman"/>
+                          <w:sz w:val="24"/>
+                          <w:szCs w:val="24"/>
+                          <w:lang w:val="en-US"/>
+                        </w:rPr>
+                        <w:t>Nested</w:t>
+                      </w:r>
+                    </w:sdtContent>
+                  </w:sdt>
+                </w:p>
+              </w:sdtContent>
+            </w:sdt>
+          </w:sdtContent>
+        </w:sdt>
       </w:sdtContent>
     </w:sdt>
     <w:sdt>
       <w:sdtPr>
-        <w:alias w:val="option13"/>
-        <w:tag w:val="text"/>
-        <w:id w:val="-1167555076"/>
+        <w:rPr>
+          <w:rFonts w:ascii="Times New Roman" w:hAnsi="Times New Roman" w:cs="Times New Roman"/>
+          <w:sz w:val="24"/>
+          <w:szCs w:val="24"/>
+        </w:rPr>
+        <w:alias w:val="list"/>
+        <w:tag w:val="list"/>
+        <w:id w:val="-852410168"/>
         <w:placeholder>
-          <w:docPart w:val="C225E55413FF47C1A15CC961FD7F4F82"/>
+          <w:docPart w:val="460904E5C3F74FB6BB94FAF169F0B3EE"/>
         </w:placeholder>
-        <w:showingPlcHdr/>
       </w:sdtPr>
       <w:sdtContent>
         <w:p>
           <w:pPr>
-            <w:pStyle w:val="ListParagraph"/>
             <w:numPr>
-              <w:ilvl w:val="1"/>
-              <w:numId w:val="1"/>
+              <w:ilvl w:val="0"/>
+              <w:numId w:val="2"/>
             </w:numPr>
+            <w:spacing w:after="0"/>
+            <w:rPr>
+              <w:rFonts w:ascii="Times New Roman" w:hAnsi="Times New Roman" w:cs="Times New Roman"/>
+              <w:sz w:val="24"/>
+              <w:szCs w:val="24"/>
+            </w:rPr>
           </w:pPr>
+          <w:sdt>
+            <w:sdtPr>
+              <w:rPr>
+                <w:rFonts w:ascii="Times New Roman" w:hAnsi="Times New Roman" w:cs="Times New Roman"/>
+                <w:sz w:val="24"/>
+                <w:szCs w:val="24"/>
+              </w:rPr>
+              <w:alias w:val="value"/>
+              <w:tag w:val="text"/>
+              <w:id w:val="-2015598111"/>
+              <w:placeholder>
+                <w:docPart w:val="460904E5C3F74FB6BB94FAF169F0B3EE"/>
+              </w:placeholder>
+            </w:sdtPr>
+            <w:sdtContent>
+              <w:r>
+                <w:rPr>
+                  <w:rFonts w:ascii="Times New Roman" w:hAnsi="Times New Roman" w:cs="Times New Roman"/>
+                  <w:sz w:val="24"/>
+                  <w:szCs w:val="24"/>
+                  <w:lang w:val="en-US"/>
+                </w:rPr>
+                <w:t>list</w:t>
+              </w:r>
+            </w:sdtContent>
+          </w:sdt>
           <w:r>
             <w:rPr>
-              <w:rStyle w:val="PlaceholderText"/>
-            </w:rPr>
-            <w:t>Click or tap here to enter text.</w:t>
+              <w:rFonts w:ascii="Times New Roman" w:hAnsi="Times New Roman" w:cs="Times New Roman"/>
+              <w:sz w:val="24"/>
+              <w:szCs w:val="24"/>
+              <w:lang w:val="en-US"/>
+            </w:rPr>
+            <w:t xml:space="preserve">  </w:t>
           </w:r>
         </w:p>
+        <w:sdt>
+          <w:sdtPr>
+            <w:rPr>
+              <w:rFonts w:ascii="Times New Roman" w:hAnsi="Times New Roman" w:cs="Times New Roman"/>
+              <w:sz w:val="24"/>
+              <w:szCs w:val="24"/>
+            </w:rPr>
+            <w:alias w:val="listnested"/>
+            <w:tag w:val="list"/>
+            <w:id w:val="1140927709"/>
+            <w:placeholder>
+              <w:docPart w:val="460904E5C3F74FB6BB94FAF169F0B3EE"/>
+            </w:placeholder>
+          </w:sdtPr>
+          <w:sdtContent>
+            <w:sdt>
+              <w:sdtPr>
+                <w:rPr>
+                  <w:rFonts w:ascii="Times New Roman" w:hAnsi="Times New Roman" w:cs="Times New Roman"/>
+                  <w:sz w:val="24"/>
+                  <w:szCs w:val="24"/>
+                </w:rPr>
+                <w:alias w:val="value"/>
+                <w:tag w:val="plain"/>
+                <w:id w:val="1716153940"/>
+                <w:placeholder>
+                  <w:docPart w:val="460904E5C3F74FB6BB94FAF169F0B3EE"/>
+                </w:placeholder>
+              </w:sdtPr>
+              <w:sdtEndPr>
+                <w:rPr>
+                  <w:b/>
+                </w:rPr>
+              </w:sdtEndPr>
+              <w:sdtContent>
+                <w:p>
+                  <w:pPr>
+                    <w:numPr>
+                      <w:ilvl w:val="1"/>
+                      <w:numId w:val="2"/>
+                    </w:numPr>
+                    <w:spacing w:after="0"/>
+                    <w:rPr>
+                      <w:rFonts w:ascii="Times New Roman" w:hAnsi="Times New Roman" w:cs="Times New Roman"/>
+                      <w:sz w:val="24"/>
+                      <w:szCs w:val="24"/>
+                      <w:lang w:val="en-US"/>
+                    </w:rPr>
+                  </w:pPr>
+                  <w:sdt>
+                    <w:sdtPr>
+                      <w:rPr>
+                        <w:rFonts w:ascii="Times New Roman" w:hAnsi="Times New Roman" w:cs="Times New Roman"/>
+                        <w:sz w:val="24"/>
+                        <w:szCs w:val="24"/>
+                      </w:rPr>
+                      <w:alias w:val="normal"/>
+                      <w:tag w:val="text"/>
+                      <w:id w:val="-257832259"/>
+                      <w:placeholder>
+                        <w:docPart w:val="79F654169CBF4A0A80B375A9514A20B2"/>
+                      </w:placeholder>
+                      <w:text/>
+                    </w:sdtPr>
+                    <w:sdtEndPr>
+                      <w:rPr>
+                        <w:lang w:val="en-US"/>
+                      </w:rPr>
+                    </w:sdtEndPr>
+                    <w:sdtContent>
+                      <w:r>
+                        <w:rPr>
+                          <w:rFonts w:ascii="Times New Roman" w:hAnsi="Times New Roman" w:cs="Times New Roman"/>
+                          <w:sz w:val="24"/>
+                          <w:szCs w:val="24"/>
+                          <w:lang w:val="en-US"/>
+                        </w:rPr>
+                        <w:t>Nested</w:t>
+                      </w:r>
+                    </w:sdtContent>
+                  </w:sdt>
+                </w:p>
+              </w:sdtContent>
+            </w:sdt>
+          </w:sdtContent>
+        </w:sdt>
       </w:sdtContent>
     </w:sdt>
     <w:sdt>
       <w:sdtPr>
-        <w:alias w:val="option14"/>
-        <w:tag w:val="text"/>
-        <w:id w:val="102615790"/>
+        <w:rPr>
+          <w:rFonts w:ascii="Times New Roman" w:hAnsi="Times New Roman" w:cs="Times New Roman"/>
+          <w:sz w:val="24"/>
+          <w:szCs w:val="24"/>
+        </w:rPr>
+        <w:alias w:val="list"/>
+        <w:tag w:val="list"/>
+        <w:id w:val="-422804516"/>
         <w:placeholder>
-          <w:docPart w:val="476173B720634C39B07DF92D91DEF4D0"/>
+          <w:docPart w:val="7279D6994F0049D5A1E96710FE52ED4F"/>
         </w:placeholder>
-        <w:showingPlcHdr/>
       </w:sdtPr>
       <w:sdtContent>
         <w:p>
           <w:pPr>
-            <w:pStyle w:val="ListParagraph"/>
             <w:numPr>
-              <w:ilvl w:val="1"/>
-              <w:numId w:val="1"/>
+              <w:ilvl w:val="0"/>
+              <w:numId w:val="2"/>
             </w:numPr>
+            <w:spacing w:after="0"/>
+            <w:rPr>
+              <w:rFonts w:ascii="Times New Roman" w:hAnsi="Times New Roman" w:cs="Times New Roman"/>
+              <w:sz w:val="24"/>
+              <w:szCs w:val="24"/>
+            </w:rPr>
           </w:pPr>
+          <w:sdt>
+            <w:sdtPr>
+              <w:rPr>
+                <w:rFonts w:ascii="Times New Roman" w:hAnsi="Times New Roman" w:cs="Times New Roman"/>
+                <w:sz w:val="24"/>
+                <w:szCs w:val="24"/>
+              </w:rPr>
+              <w:alias w:val="value"/>
+              <w:tag w:val="text"/>
+              <w:id w:val="-277876254"/>
+              <w:placeholder>
+                <w:docPart w:val="7279D6994F0049D5A1E96710FE52ED4F"/>
+              </w:placeholder>
+            </w:sdtPr>
+            <w:sdtContent>
+              <w:r>
+                <w:rPr>
+                  <w:rFonts w:ascii="Times New Roman" w:hAnsi="Times New Roman" w:cs="Times New Roman"/>
+                  <w:sz w:val="24"/>
+                  <w:szCs w:val="24"/>
+                  <w:lang w:val="en-US"/>
+                </w:rPr>
+                <w:t>list</w:t>
+              </w:r>
+            </w:sdtContent>
+          </w:sdt>
           <w:r>
             <w:rPr>
-              <w:rStyle w:val="PlaceholderText"/>
-            </w:rPr>
-            <w:t>Click or tap here to enter text.</w:t>
+              <w:rFonts w:ascii="Times New Roman" w:hAnsi="Times New Roman" w:cs="Times New Roman"/>
+              <w:sz w:val="24"/>
+              <w:szCs w:val="24"/>
+              <w:lang w:val="en-US"/>
+            </w:rPr>
+            <w:t xml:space="preserve">  </w:t>
           </w:r>
         </w:p>
+        <w:sdt>
+          <w:sdtPr>
+            <w:rPr>
+              <w:rFonts w:ascii="Times New Roman" w:hAnsi="Times New Roman" w:cs="Times New Roman"/>
+              <w:sz w:val="24"/>
+              <w:szCs w:val="24"/>
+            </w:rPr>
+            <w:alias w:val="listnested"/>
+            <w:tag w:val="list"/>
+            <w:id w:val="-673648050"/>
+            <w:placeholder>
+              <w:docPart w:val="7279D6994F0049D5A1E96710FE52ED4F"/>
+            </w:placeholder>
+          </w:sdtPr>
+          <w:sdtContent>
+            <w:sdt>
+              <w:sdtPr>
+                <w:rPr>
+                  <w:rFonts w:ascii="Times New Roman" w:hAnsi="Times New Roman" w:cs="Times New Roman"/>
+                  <w:sz w:val="24"/>
+                  <w:szCs w:val="24"/>
+                </w:rPr>
+                <w:alias w:val="value"/>
+                <w:tag w:val="plain"/>
+                <w:id w:val="-153604166"/>
+                <w:placeholder>
+                  <w:docPart w:val="7279D6994F0049D5A1E96710FE52ED4F"/>
+                </w:placeholder>
+              </w:sdtPr>
+              <w:sdtEndPr>
+                <w:rPr>
+                  <w:b/>
+                </w:rPr>
+              </w:sdtEndPr>
+              <w:sdtContent>
+                <w:p>
+                  <w:pPr>
+                    <w:numPr>
+                      <w:ilvl w:val="1"/>
+                      <w:numId w:val="2"/>
+                    </w:numPr>
+                    <w:spacing w:after="0"/>
+                    <w:rPr>
+                      <w:rFonts w:ascii="Times New Roman" w:hAnsi="Times New Roman" w:cs="Times New Roman"/>
+                      <w:sz w:val="24"/>
+                      <w:szCs w:val="24"/>
+                      <w:lang w:val="en-US"/>
+                    </w:rPr>
+                  </w:pPr>
+                  <w:sdt>
+                    <w:sdtPr>
+                      <w:rPr>
+                        <w:rFonts w:ascii="Times New Roman" w:hAnsi="Times New Roman" w:cs="Times New Roman"/>
+                        <w:sz w:val="24"/>
+                        <w:szCs w:val="24"/>
+                      </w:rPr>
+                      <w:alias w:val="normal"/>
+                      <w:tag w:val="text"/>
+                      <w:id w:val="996934238"/>
+                      <w:placeholder>
+                        <w:docPart w:val="ED840EC4C4294A4F8A260CB5BD745318"/>
+                      </w:placeholder>
+                      <w:text/>
+                    </w:sdtPr>
+                    <w:sdtEndPr>
+                      <w:rPr>
+                        <w:lang w:val="en-US"/>
+                      </w:rPr>
+                    </w:sdtEndPr>
+                    <w:sdtContent>
+                      <w:r>
+                        <w:rPr>
+                          <w:rFonts w:ascii="Times New Roman" w:hAnsi="Times New Roman" w:cs="Times New Roman"/>
+                          <w:sz w:val="24"/>
+                          <w:szCs w:val="24"/>
+                          <w:lang w:val="en-US"/>
+                        </w:rPr>
+                        <w:t>Nested</w:t>
+                      </w:r>
+                    </w:sdtContent>
+                  </w:sdt>
+                </w:p>
+              </w:sdtContent>
+            </w:sdt>
+          </w:sdtContent>
+        </w:sdt>
       </w:sdtContent>
     </w:sdt>
+    <w:sdt>
+      <w:sdtPr>
+        <w:rPr>
+          <w:rFonts w:ascii="Times New Roman" w:hAnsi="Times New Roman" w:cs="Times New Roman"/>
+          <w:sz w:val="24"/>
+          <w:szCs w:val="24"/>
+        </w:rPr>
+        <w:alias w:val="list"/>
+        <w:tag w:val="list"/>
+        <w:id w:val="962769075"/>
+        <w:placeholder>
+          <w:docPart w:val="919DB4FB6F3C4A28ADBEE0EDF694A340"/>
+        </w:placeholder>
+      </w:sdtPr>
+      <w:sdtContent>
+        <w:p>
+          <w:pPr>
+            <w:numPr>
+              <w:ilvl w:val="0"/>
+              <w:numId w:val="2"/>
+            </w:numPr>
+            <w:spacing w:after="0"/>
+            <w:rPr>
+              <w:rFonts w:ascii="Times New Roman" w:hAnsi="Times New Roman" w:cs="Times New Roman"/>
+              <w:sz w:val="24"/>
+              <w:szCs w:val="24"/>
+            </w:rPr>
+          </w:pPr>
+          <w:sdt>
+            <w:sdtPr>
+              <w:rPr>
+                <w:rFonts w:ascii="Times New Roman" w:hAnsi="Times New Roman" w:cs="Times New Roman"/>
+                <w:sz w:val="24"/>
+                <w:szCs w:val="24"/>
+              </w:rPr>
+              <w:alias w:val="value"/>
+              <w:tag w:val="text"/>
+              <w:id w:val="443965946"/>
+              <w:placeholder>
+                <w:docPart w:val="919DB4FB6F3C4A28ADBEE0EDF694A340"/>
+              </w:placeholder>
+            </w:sdtPr>
+            <w:sdtContent>
+              <w:r>
+                <w:rPr>
+                  <w:rFonts w:ascii="Times New Roman" w:hAnsi="Times New Roman" w:cs="Times New Roman"/>
+                  <w:sz w:val="24"/>
+                  <w:szCs w:val="24"/>
+                  <w:lang w:val="en-US"/>
+                </w:rPr>
+                <w:t>list</w:t>
+              </w:r>
+            </w:sdtContent>
+          </w:sdt>
+          <w:r>
+            <w:rPr>
+              <w:rFonts w:ascii="Times New Roman" w:hAnsi="Times New Roman" w:cs="Times New Roman"/>
+              <w:sz w:val="24"/>
+              <w:szCs w:val="24"/>
+              <w:lang w:val="en-US"/>
+            </w:rPr>
+            <w:t xml:space="preserve">  </w:t>
+          </w:r>
+        </w:p>
+        <w:sdt>
+          <w:sdtPr>
+            <w:rPr>
+              <w:rFonts w:ascii="Times New Roman" w:hAnsi="Times New Roman" w:cs="Times New Roman"/>
+              <w:sz w:val="24"/>
+              <w:szCs w:val="24"/>
+            </w:rPr>
+            <w:alias w:val="listnested"/>
+            <w:tag w:val="list"/>
+            <w:id w:val="-8458089"/>
+            <w:placeholder>
+              <w:docPart w:val="919DB4FB6F3C4A28ADBEE0EDF694A340"/>
+            </w:placeholder>
+          </w:sdtPr>
+          <w:sdtContent>
+            <w:sdt>
+              <w:sdtPr>
+                <w:rPr>
+                  <w:rFonts w:ascii="Times New Roman" w:hAnsi="Times New Roman" w:cs="Times New Roman"/>
+                  <w:sz w:val="24"/>
+                  <w:szCs w:val="24"/>
+                </w:rPr>
+                <w:alias w:val="value"/>
+                <w:tag w:val="plain"/>
+                <w:id w:val="832951744"/>
+                <w:placeholder>
+                  <w:docPart w:val="919DB4FB6F3C4A28ADBEE0EDF694A340"/>
+                </w:placeholder>
+              </w:sdtPr>
+              <w:sdtEndPr>
+                <w:rPr>
+                  <w:b/>
+                </w:rPr>
+              </w:sdtEndPr>
+              <w:sdtContent>
+                <w:p>
+                  <w:pPr>
+                    <w:numPr>
+                      <w:ilvl w:val="1"/>
+                      <w:numId w:val="2"/>
+                    </w:numPr>
+                    <w:spacing w:after="0"/>
+                    <w:rPr>
+                      <w:rFonts w:ascii="Times New Roman" w:hAnsi="Times New Roman" w:cs="Times New Roman"/>
+                      <w:sz w:val="24"/>
+                      <w:szCs w:val="24"/>
+                      <w:lang w:val="en-US"/>
+                    </w:rPr>
+                  </w:pPr>
+                  <w:sdt>
+                    <w:sdtPr>
+                      <w:rPr>
+                        <w:rFonts w:ascii="Times New Roman" w:hAnsi="Times New Roman" w:cs="Times New Roman"/>
+                        <w:sz w:val="24"/>
+                        <w:szCs w:val="24"/>
+                      </w:rPr>
+                      <w:alias w:val="normal"/>
+                      <w:tag w:val="text"/>
+                      <w:id w:val="-2133622201"/>
+                      <w:placeholder>
+                        <w:docPart w:val="8B7CB0CFE7AB4BC18FCA334616FD21B9"/>
+                      </w:placeholder>
+                      <w:text/>
+                    </w:sdtPr>
+                    <w:sdtEndPr>
+                      <w:rPr>
+                        <w:lang w:val="en-US"/>
+                      </w:rPr>
+                    </w:sdtEndPr>
+                    <w:sdtContent>
+                      <w:r>
+                        <w:rPr>
+                          <w:rFonts w:ascii="Times New Roman" w:hAnsi="Times New Roman" w:cs="Times New Roman"/>
+                          <w:sz w:val="24"/>
+                          <w:szCs w:val="24"/>
+                          <w:lang w:val="en-US"/>
+                        </w:rPr>
+                        <w:t>Nested</w:t>
+                      </w:r>
+                    </w:sdtContent>
+                  </w:sdt>
+                </w:p>
+              </w:sdtContent>
+            </w:sdt>
+          </w:sdtContent>
+        </w:sdt>
+      </w:sdtContent>
+    </w:sdt>
+    <w:sdt>
+      <w:sdtPr>
+        <w:rPr>
+          <w:rFonts w:ascii="Times New Roman" w:hAnsi="Times New Roman" w:cs="Times New Roman"/>
+          <w:sz w:val="24"/>
+          <w:szCs w:val="24"/>
+        </w:rPr>
+        <w:alias w:val="list"/>
+        <w:tag w:val="list"/>
+        <w:id w:val="973342987"/>
+        <w:placeholder>
+          <w:docPart w:val="6D16C78413EC4D14B70653F8D941A6FD"/>
+        </w:placeholder>
+      </w:sdtPr>
+      <w:sdtContent>
+        <w:p>
+          <w:pPr>
+            <w:numPr>
+              <w:ilvl w:val="0"/>
+              <w:numId w:val="2"/>
+            </w:numPr>
+            <w:spacing w:after="0"/>
+            <w:rPr>
+              <w:rFonts w:ascii="Times New Roman" w:hAnsi="Times New Roman" w:cs="Times New Roman"/>
+              <w:sz w:val="24"/>
+              <w:szCs w:val="24"/>
+            </w:rPr>
+          </w:pPr>
+          <w:sdt>
+            <w:sdtPr>
+              <w:rPr>
+                <w:rFonts w:ascii="Times New Roman" w:hAnsi="Times New Roman" w:cs="Times New Roman"/>
+                <w:sz w:val="24"/>
+                <w:szCs w:val="24"/>
+              </w:rPr>
+              <w:alias w:val="value"/>
+              <w:tag w:val="text"/>
+              <w:id w:val="928768775"/>
+              <w:placeholder>
+                <w:docPart w:val="6D16C78413EC4D14B70653F8D941A6FD"/>
+              </w:placeholder>
+            </w:sdtPr>
+            <w:sdtContent>
+              <w:r>
+                <w:rPr>
+                  <w:rFonts w:ascii="Times New Roman" w:hAnsi="Times New Roman" w:cs="Times New Roman"/>
+                  <w:sz w:val="24"/>
+                  <w:szCs w:val="24"/>
+                  <w:lang w:val="en-US"/>
+                </w:rPr>
+                <w:t>list</w:t>
+              </w:r>
+            </w:sdtContent>
+          </w:sdt>
+          <w:r>
+            <w:rPr>
+              <w:rFonts w:ascii="Times New Roman" w:hAnsi="Times New Roman" w:cs="Times New Roman"/>
+              <w:sz w:val="24"/>
+              <w:szCs w:val="24"/>
+              <w:lang w:val="en-US"/>
+            </w:rPr>
+            <w:t xml:space="preserve">  </w:t>
+          </w:r>
+        </w:p>
+        <w:sdt>
+          <w:sdtPr>
+            <w:rPr>
+              <w:rFonts w:ascii="Times New Roman" w:hAnsi="Times New Roman" w:cs="Times New Roman"/>
+              <w:sz w:val="24"/>
+              <w:szCs w:val="24"/>
+            </w:rPr>
+            <w:alias w:val="listnested"/>
+            <w:tag w:val="list"/>
+            <w:id w:val="-320966259"/>
+            <w:placeholder>
+              <w:docPart w:val="6D16C78413EC4D14B70653F8D941A6FD"/>
+            </w:placeholder>
+          </w:sdtPr>
+          <w:sdtContent>
+            <w:sdt>
+              <w:sdtPr>
+                <w:rPr>
+                  <w:rFonts w:ascii="Times New Roman" w:hAnsi="Times New Roman" w:cs="Times New Roman"/>
+                  <w:sz w:val="24"/>
+                  <w:szCs w:val="24"/>
+                </w:rPr>
+                <w:alias w:val="value"/>
+                <w:tag w:val="plain"/>
+                <w:id w:val="2071998815"/>
+                <w:placeholder>
+                  <w:docPart w:val="6D16C78413EC4D14B70653F8D941A6FD"/>
+                </w:placeholder>
+              </w:sdtPr>
+              <w:sdtEndPr>
+                <w:rPr>
+                  <w:b/>
+                </w:rPr>
+              </w:sdtEndPr>
+              <w:sdtContent>
+                <w:p>
+                  <w:pPr>
+                    <w:numPr>
+                      <w:ilvl w:val="1"/>
+                      <w:numId w:val="2"/>
+                    </w:numPr>
+                    <w:spacing w:after="0"/>
+                    <w:rPr>
+                      <w:rFonts w:ascii="Times New Roman" w:hAnsi="Times New Roman" w:cs="Times New Roman"/>
+                      <w:sz w:val="24"/>
+                      <w:szCs w:val="24"/>
+                      <w:lang w:val="en-US"/>
+                    </w:rPr>
+                  </w:pPr>
+                  <w:sdt>
+                    <w:sdtPr>
+                      <w:rPr>
+                        <w:rFonts w:ascii="Times New Roman" w:hAnsi="Times New Roman" w:cs="Times New Roman"/>
+                        <w:sz w:val="24"/>
+                        <w:szCs w:val="24"/>
+                      </w:rPr>
+                      <w:alias w:val="normal"/>
+                      <w:tag w:val="text"/>
+                      <w:id w:val="1425152277"/>
+                      <w:placeholder>
+                        <w:docPart w:val="26FDF428798D4A49AE06858A2625F3C6"/>
+                      </w:placeholder>
+                      <w:text/>
+                    </w:sdtPr>
+                    <w:sdtEndPr>
+                      <w:rPr>
+                        <w:lang w:val="en-US"/>
+                      </w:rPr>
+                    </w:sdtEndPr>
+                    <w:sdtContent>
+                      <w:r>
+                        <w:rPr>
+                          <w:rFonts w:ascii="Times New Roman" w:hAnsi="Times New Roman" w:cs="Times New Roman"/>
+                          <w:sz w:val="24"/>
+                          <w:szCs w:val="24"/>
+                          <w:lang w:val="en-US"/>
+                        </w:rPr>
+                        <w:t>Nested</w:t>
+                      </w:r>
+                    </w:sdtContent>
+                  </w:sdt>
+                </w:p>
+              </w:sdtContent>
+            </w:sdt>
+          </w:sdtContent>
+        </w:sdt>
+      </w:sdtContent>
+    </w:sdt>
+    <w:sdt>
+      <w:sdtPr>
+        <w:rPr>
+          <w:rFonts w:ascii="Times New Roman" w:hAnsi="Times New Roman" w:cs="Times New Roman"/>
+          <w:sz w:val="24"/>
+          <w:szCs w:val="24"/>
+        </w:rPr>
+        <w:alias w:val="list"/>
+        <w:tag w:val="list"/>
+        <w:id w:val="1800329062"/>
+        <w:placeholder>
+          <w:docPart w:val="38AB9F92243F4B40ABE5492FD6BA15EF"/>
+        </w:placeholder>
+      </w:sdtPr>
+      <w:sdtContent>
+        <w:p>
+          <w:pPr>
+            <w:numPr>
+              <w:ilvl w:val="0"/>
+              <w:numId w:val="2"/>
+            </w:numPr>
+            <w:spacing w:after="0"/>
+            <w:rPr>
+              <w:rFonts w:ascii="Times New Roman" w:hAnsi="Times New Roman" w:cs="Times New Roman"/>
+              <w:sz w:val="24"/>
+              <w:szCs w:val="24"/>
+            </w:rPr>
+          </w:pPr>
+          <w:sdt>
+            <w:sdtPr>
+              <w:rPr>
+                <w:rFonts w:ascii="Times New Roman" w:hAnsi="Times New Roman" w:cs="Times New Roman"/>
+                <w:sz w:val="24"/>
+                <w:szCs w:val="24"/>
+              </w:rPr>
+              <w:alias w:val="value"/>
+              <w:tag w:val="text"/>
+              <w:id w:val="-728924005"/>
+              <w:placeholder>
+                <w:docPart w:val="38AB9F92243F4B40ABE5492FD6BA15EF"/>
+              </w:placeholder>
+            </w:sdtPr>
+            <w:sdtContent>
+              <w:r>
+                <w:rPr>
+                  <w:rFonts w:ascii="Times New Roman" w:hAnsi="Times New Roman" w:cs="Times New Roman"/>
+                  <w:sz w:val="24"/>
+                  <w:szCs w:val="24"/>
+                  <w:lang w:val="en-US"/>
+                </w:rPr>
+                <w:t>list</w:t>
+              </w:r>
+            </w:sdtContent>
+          </w:sdt>
+          <w:r>
+            <w:rPr>
+              <w:rFonts w:ascii="Times New Roman" w:hAnsi="Times New Roman" w:cs="Times New Roman"/>
+              <w:sz w:val="24"/>
+              <w:szCs w:val="24"/>
+              <w:lang w:val="en-US"/>
+            </w:rPr>
+            <w:t xml:space="preserve">  </w:t>
+          </w:r>
+        </w:p>
+        <w:sdt>
+          <w:sdtPr>
+            <w:rPr>
+              <w:rFonts w:ascii="Times New Roman" w:hAnsi="Times New Roman" w:cs="Times New Roman"/>
+              <w:sz w:val="24"/>
+              <w:szCs w:val="24"/>
+            </w:rPr>
+            <w:alias w:val="listnested"/>
+            <w:tag w:val="list"/>
+            <w:id w:val="635771798"/>
+            <w:placeholder>
+              <w:docPart w:val="38AB9F92243F4B40ABE5492FD6BA15EF"/>
+            </w:placeholder>
+          </w:sdtPr>
+          <w:sdtContent>
+            <w:sdt>
+              <w:sdtPr>
+                <w:rPr>
+                  <w:rFonts w:ascii="Times New Roman" w:hAnsi="Times New Roman" w:cs="Times New Roman"/>
+                  <w:sz w:val="24"/>
+                  <w:szCs w:val="24"/>
+                </w:rPr>
+                <w:alias w:val="value"/>
+                <w:tag w:val="plain"/>
+                <w:id w:val="-1793966330"/>
+                <w:placeholder>
+                  <w:docPart w:val="38AB9F92243F4B40ABE5492FD6BA15EF"/>
+                </w:placeholder>
+              </w:sdtPr>
+              <w:sdtEndPr>
+                <w:rPr>
+                  <w:b/>
+                </w:rPr>
+              </w:sdtEndPr>
+              <w:sdtContent>
+                <w:p>
+                  <w:pPr>
+                    <w:numPr>
+                      <w:ilvl w:val="1"/>
+                      <w:numId w:val="2"/>
+                    </w:numPr>
+                    <w:spacing w:after="0"/>
+                    <w:rPr>
+                      <w:rFonts w:ascii="Times New Roman" w:hAnsi="Times New Roman" w:cs="Times New Roman"/>
+                      <w:sz w:val="24"/>
+                      <w:szCs w:val="24"/>
+                      <w:lang w:val="en-US"/>
+                    </w:rPr>
+                  </w:pPr>
+                  <w:sdt>
+                    <w:sdtPr>
+                      <w:rPr>
+                        <w:rFonts w:ascii="Times New Roman" w:hAnsi="Times New Roman" w:cs="Times New Roman"/>
+                        <w:sz w:val="24"/>
+                        <w:szCs w:val="24"/>
+                      </w:rPr>
+                      <w:alias w:val="normal"/>
+                      <w:tag w:val="text"/>
+                      <w:id w:val="664754596"/>
+                      <w:placeholder>
+                        <w:docPart w:val="BE3DFD935E124A15847CECEC1C1B33FC"/>
+                      </w:placeholder>
+                      <w:text/>
+                    </w:sdtPr>
+                    <w:sdtEndPr>
+                      <w:rPr>
+                        <w:lang w:val="en-US"/>
+                      </w:rPr>
+                    </w:sdtEndPr>
+                    <w:sdtContent>
+                      <w:r>
+                        <w:rPr>
+                          <w:rFonts w:ascii="Times New Roman" w:hAnsi="Times New Roman" w:cs="Times New Roman"/>
+                          <w:sz w:val="24"/>
+                          <w:szCs w:val="24"/>
+                          <w:lang w:val="en-US"/>
+                        </w:rPr>
+                        <w:t>Nested</w:t>
+                      </w:r>
+                    </w:sdtContent>
+                  </w:sdt>
+                </w:p>
+              </w:sdtContent>
+            </w:sdt>
+          </w:sdtContent>
+        </w:sdt>
+      </w:sdtContent>
+    </w:sdt>
+    <w:sdt>
+      <w:sdtPr>
+        <w:rPr>
+          <w:rFonts w:ascii="Times New Roman" w:hAnsi="Times New Roman" w:cs="Times New Roman"/>
+          <w:sz w:val="24"/>
+          <w:szCs w:val="24"/>
+        </w:rPr>
+        <w:alias w:val="list"/>
+        <w:tag w:val="list"/>
+        <w:id w:val="-689142714"/>
+        <w:placeholder>
+          <w:docPart w:val="62F613B4D6BA413D9E65AB5767160C39"/>
+        </w:placeholder>
+      </w:sdtPr>
+      <w:sdtContent>
+        <w:p>
+          <w:pPr>
+            <w:numPr>
+              <w:ilvl w:val="0"/>
+              <w:numId w:val="2"/>
+            </w:numPr>
+            <w:spacing w:after="0"/>
+            <w:rPr>
+              <w:rFonts w:ascii="Times New Roman" w:hAnsi="Times New Roman" w:cs="Times New Roman"/>
+              <w:sz w:val="24"/>
+              <w:szCs w:val="24"/>
+            </w:rPr>
+          </w:pPr>
+          <w:sdt>
+            <w:sdtPr>
+              <w:rPr>
+                <w:rFonts w:ascii="Times New Roman" w:hAnsi="Times New Roman" w:cs="Times New Roman"/>
+                <w:sz w:val="24"/>
+                <w:szCs w:val="24"/>
+              </w:rPr>
+              <w:alias w:val="value"/>
+              <w:tag w:val="text"/>
+              <w:id w:val="-1044676803"/>
+              <w:placeholder>
+                <w:docPart w:val="62F613B4D6BA413D9E65AB5767160C39"/>
+              </w:placeholder>
+            </w:sdtPr>
+            <w:sdtContent>
+              <w:r>
+                <w:rPr>
+                  <w:rFonts w:ascii="Times New Roman" w:hAnsi="Times New Roman" w:cs="Times New Roman"/>
+                  <w:sz w:val="24"/>
+                  <w:szCs w:val="24"/>
+                  <w:lang w:val="en-US"/>
+                </w:rPr>
+                <w:t>list</w:t>
+              </w:r>
+            </w:sdtContent>
+          </w:sdt>
+          <w:r>
+            <w:rPr>
+              <w:rFonts w:ascii="Times New Roman" w:hAnsi="Times New Roman" w:cs="Times New Roman"/>
+              <w:sz w:val="24"/>
+              <w:szCs w:val="24"/>
+              <w:lang w:val="en-US"/>
+            </w:rPr>
+            <w:t xml:space="preserve">  </w:t>
+          </w:r>
+        </w:p>
+        <w:sdt>
+          <w:sdtPr>
+            <w:rPr>
+              <w:rFonts w:ascii="Times New Roman" w:hAnsi="Times New Roman" w:cs="Times New Roman"/>
+              <w:sz w:val="24"/>
+              <w:szCs w:val="24"/>
+            </w:rPr>
+            <w:alias w:val="listnested"/>
+            <w:tag w:val="list"/>
+            <w:id w:val="-1384942578"/>
+            <w:placeholder>
+              <w:docPart w:val="62F613B4D6BA413D9E65AB5767160C39"/>
+            </w:placeholder>
+          </w:sdtPr>
+          <w:sdtContent>
+            <w:sdt>
+              <w:sdtPr>
+                <w:rPr>
+                  <w:rFonts w:ascii="Times New Roman" w:hAnsi="Times New Roman" w:cs="Times New Roman"/>
+                  <w:sz w:val="24"/>
+                  <w:szCs w:val="24"/>
+                </w:rPr>
+                <w:alias w:val="value"/>
+                <w:tag w:val="plain"/>
+                <w:id w:val="-1722196842"/>
+                <w:placeholder>
+                  <w:docPart w:val="62F613B4D6BA413D9E65AB5767160C39"/>
+                </w:placeholder>
+              </w:sdtPr>
+              <w:sdtEndPr>
+                <w:rPr>
+                  <w:b/>
+                </w:rPr>
+              </w:sdtEndPr>
+              <w:sdtContent>
+                <w:p>
+                  <w:pPr>
+                    <w:numPr>
+                      <w:ilvl w:val="1"/>
+                      <w:numId w:val="2"/>
+                    </w:numPr>
+                    <w:spacing w:after="0"/>
+                    <w:rPr>
+                      <w:rFonts w:ascii="Times New Roman" w:hAnsi="Times New Roman" w:cs="Times New Roman"/>
+                      <w:sz w:val="24"/>
+                      <w:szCs w:val="24"/>
+                      <w:lang w:val="en-US"/>
+                    </w:rPr>
+                  </w:pPr>
+                  <w:sdt>
+                    <w:sdtPr>
+                      <w:rPr>
+                        <w:rFonts w:ascii="Times New Roman" w:hAnsi="Times New Roman" w:cs="Times New Roman"/>
+                        <w:sz w:val="24"/>
+                        <w:szCs w:val="24"/>
+                      </w:rPr>
+                      <w:alias w:val="normal"/>
+                      <w:tag w:val="text"/>
+                      <w:id w:val="1326774760"/>
+                      <w:placeholder>
+                        <w:docPart w:val="CCC50183112F4C0883D61143B31EE8D9"/>
+                      </w:placeholder>
+                      <w:text/>
+                    </w:sdtPr>
+                    <w:sdtEndPr>
+                      <w:rPr>
+                        <w:lang w:val="en-US"/>
+                      </w:rPr>
+                    </w:sdtEndPr>
+                    <w:sdtContent>
+                      <w:r>
+                        <w:rPr>
+                          <w:rFonts w:ascii="Times New Roman" w:hAnsi="Times New Roman" w:cs="Times New Roman"/>
+                          <w:sz w:val="24"/>
+                          <w:szCs w:val="24"/>
+                          <w:lang w:val="en-US"/>
+                        </w:rPr>
+                        <w:t>Nested</w:t>
+                      </w:r>
+                    </w:sdtContent>
+                  </w:sdt>
+                </w:p>
+              </w:sdtContent>
+            </w:sdt>
+          </w:sdtContent>
+        </w:sdt>
+      </w:sdtContent>
+    </w:sdt>
+    <w:sdt>
+      <w:sdtPr>
+        <w:rPr>
+          <w:rFonts w:ascii="Times New Roman" w:hAnsi="Times New Roman" w:cs="Times New Roman"/>
+          <w:sz w:val="24"/>
+          <w:szCs w:val="24"/>
+        </w:rPr>
+        <w:alias w:val="list"/>
+        <w:tag w:val="list"/>
+        <w:id w:val="1132054790"/>
+        <w:placeholder>
+          <w:docPart w:val="88F9A342AF02481487BBB85A3B68B563"/>
+        </w:placeholder>
+      </w:sdtPr>
+      <w:sdtContent>
+        <w:p>
+          <w:pPr>
+            <w:numPr>
+              <w:ilvl w:val="0"/>
+              <w:numId w:val="2"/>
+            </w:numPr>
+            <w:spacing w:after="0"/>
+            <w:rPr>
+              <w:rFonts w:ascii="Times New Roman" w:hAnsi="Times New Roman" w:cs="Times New Roman"/>
+              <w:sz w:val="24"/>
+              <w:szCs w:val="24"/>
+            </w:rPr>
+          </w:pPr>
+          <w:sdt>
+            <w:sdtPr>
+              <w:rPr>
+                <w:rFonts w:ascii="Times New Roman" w:hAnsi="Times New Roman" w:cs="Times New Roman"/>
+                <w:sz w:val="24"/>
+                <w:szCs w:val="24"/>
+              </w:rPr>
+              <w:alias w:val="value"/>
+              <w:tag w:val="text"/>
+              <w:id w:val="1387376417"/>
+              <w:placeholder>
+                <w:docPart w:val="88F9A342AF02481487BBB85A3B68B563"/>
+              </w:placeholder>
+            </w:sdtPr>
+            <w:sdtContent>
+              <w:r>
+                <w:rPr>
+                  <w:rFonts w:ascii="Times New Roman" w:hAnsi="Times New Roman" w:cs="Times New Roman"/>
+                  <w:sz w:val="24"/>
+                  <w:szCs w:val="24"/>
+                  <w:lang w:val="en-US"/>
+                </w:rPr>
+                <w:t>list</w:t>
+              </w:r>
+            </w:sdtContent>
+          </w:sdt>
+          <w:r>
+            <w:rPr>
+              <w:rFonts w:ascii="Times New Roman" w:hAnsi="Times New Roman" w:cs="Times New Roman"/>
+              <w:sz w:val="24"/>
+              <w:szCs w:val="24"/>
+              <w:lang w:val="en-US"/>
+            </w:rPr>
+            <w:t xml:space="preserve">  </w:t>
+          </w:r>
+        </w:p>
+        <w:sdt>
+          <w:sdtPr>
+            <w:rPr>
+              <w:rFonts w:ascii="Times New Roman" w:hAnsi="Times New Roman" w:cs="Times New Roman"/>
+              <w:sz w:val="24"/>
+              <w:szCs w:val="24"/>
+            </w:rPr>
+            <w:alias w:val="listnested"/>
+            <w:tag w:val="list"/>
+            <w:id w:val="-333303188"/>
+            <w:placeholder>
+              <w:docPart w:val="88F9A342AF02481487BBB85A3B68B563"/>
+            </w:placeholder>
+          </w:sdtPr>
+          <w:sdtContent>
+            <w:sdt>
+              <w:sdtPr>
+                <w:rPr>
+                  <w:rFonts w:ascii="Times New Roman" w:hAnsi="Times New Roman" w:cs="Times New Roman"/>
+                  <w:sz w:val="24"/>
+                  <w:szCs w:val="24"/>
+                </w:rPr>
+                <w:alias w:val="value"/>
+                <w:tag w:val="plain"/>
+                <w:id w:val="-1210418743"/>
+                <w:placeholder>
+                  <w:docPart w:val="88F9A342AF02481487BBB85A3B68B563"/>
+                </w:placeholder>
+              </w:sdtPr>
+              <w:sdtEndPr>
+                <w:rPr>
+                  <w:b/>
+                </w:rPr>
+              </w:sdtEndPr>
+              <w:sdtContent>
+                <w:p>
+                  <w:pPr>
+                    <w:numPr>
+                      <w:ilvl w:val="1"/>
+                      <w:numId w:val="2"/>
+                    </w:numPr>
+                    <w:spacing w:after="0"/>
+                    <w:rPr>
+                      <w:rFonts w:ascii="Times New Roman" w:hAnsi="Times New Roman" w:cs="Times New Roman"/>
+                      <w:sz w:val="24"/>
+                      <w:szCs w:val="24"/>
+                      <w:lang w:val="en-US"/>
+                    </w:rPr>
+                  </w:pPr>
+                  <w:sdt>
+                    <w:sdtPr>
+                      <w:rPr>
+                        <w:rFonts w:ascii="Times New Roman" w:hAnsi="Times New Roman" w:cs="Times New Roman"/>
+                        <w:sz w:val="24"/>
+                        <w:szCs w:val="24"/>
+                      </w:rPr>
+                      <w:alias w:val="normal"/>
+                      <w:tag w:val="text"/>
+                      <w:id w:val="1807041842"/>
+                      <w:placeholder>
+                        <w:docPart w:val="B9DC4B974B264848885788783D89C914"/>
+                      </w:placeholder>
+                      <w:text/>
+                    </w:sdtPr>
+                    <w:sdtEndPr>
+                      <w:rPr>
+                        <w:lang w:val="en-US"/>
+                      </w:rPr>
+                    </w:sdtEndPr>
+                    <w:sdtContent>
+                      <w:r>
+                        <w:rPr>
+                          <w:rFonts w:ascii="Times New Roman" w:hAnsi="Times New Roman" w:cs="Times New Roman"/>
+                          <w:sz w:val="24"/>
+                          <w:szCs w:val="24"/>
+                          <w:lang w:val="en-US"/>
+                        </w:rPr>
+                        <w:t>Nested</w:t>
+                      </w:r>
+                    </w:sdtContent>
+                  </w:sdt>
+                </w:p>
+              </w:sdtContent>
+            </w:sdt>
+          </w:sdtContent>
+        </w:sdt>
+      </w:sdtContent>
+    </w:sdt>
+    <w:sdt>
+      <w:sdtPr>
+        <w:rPr>
+          <w:rFonts w:ascii="Times New Roman" w:hAnsi="Times New Roman" w:cs="Times New Roman"/>
+          <w:sz w:val="24"/>
+          <w:szCs w:val="24"/>
+        </w:rPr>
+        <w:alias w:val="list"/>
+        <w:tag w:val="list"/>
+        <w:id w:val="966935236"/>
+        <w:placeholder>
+          <w:docPart w:val="2E8B9A089C8B4AC1B7A2F7BAF0DE9449"/>
+        </w:placeholder>
+      </w:sdtPr>
+      <w:sdtContent>
+        <w:p>
+          <w:pPr>
+            <w:numPr>
+              <w:ilvl w:val="0"/>
+              <w:numId w:val="2"/>
+            </w:numPr>
+            <w:spacing w:after="0"/>
+            <w:rPr>
+              <w:rFonts w:ascii="Times New Roman" w:hAnsi="Times New Roman" w:cs="Times New Roman"/>
+              <w:sz w:val="24"/>
+              <w:szCs w:val="24"/>
+            </w:rPr>
+          </w:pPr>
+          <w:sdt>
+            <w:sdtPr>
+              <w:rPr>
+                <w:rFonts w:ascii="Times New Roman" w:hAnsi="Times New Roman" w:cs="Times New Roman"/>
+                <w:sz w:val="24"/>
+                <w:szCs w:val="24"/>
+              </w:rPr>
+              <w:alias w:val="value"/>
+              <w:tag w:val="text"/>
+              <w:id w:val="-1428190349"/>
+              <w:placeholder>
+                <w:docPart w:val="2E8B9A089C8B4AC1B7A2F7BAF0DE9449"/>
+              </w:placeholder>
+            </w:sdtPr>
+            <w:sdtContent>
+              <w:r>
+                <w:rPr>
+                  <w:rFonts w:ascii="Times New Roman" w:hAnsi="Times New Roman" w:cs="Times New Roman"/>
+                  <w:sz w:val="24"/>
+                  <w:szCs w:val="24"/>
+                  <w:lang w:val="en-US"/>
+                </w:rPr>
+                <w:t>list</w:t>
+              </w:r>
+            </w:sdtContent>
+          </w:sdt>
+          <w:r>
+            <w:rPr>
+              <w:rFonts w:ascii="Times New Roman" w:hAnsi="Times New Roman" w:cs="Times New Roman"/>
+              <w:sz w:val="24"/>
+              <w:szCs w:val="24"/>
+              <w:lang w:val="en-US"/>
+            </w:rPr>
+            <w:t xml:space="preserve">  </w:t>
+          </w:r>
+        </w:p>
+        <w:sdt>
+          <w:sdtPr>
+            <w:rPr>
+              <w:rFonts w:ascii="Times New Roman" w:hAnsi="Times New Roman" w:cs="Times New Roman"/>
+              <w:sz w:val="24"/>
+              <w:szCs w:val="24"/>
+            </w:rPr>
+            <w:alias w:val="listnested"/>
+            <w:tag w:val="list"/>
+            <w:id w:val="429783317"/>
+            <w:placeholder>
+              <w:docPart w:val="2E8B9A089C8B4AC1B7A2F7BAF0DE9449"/>
+            </w:placeholder>
+          </w:sdtPr>
+          <w:sdtContent>
+            <w:sdt>
+              <w:sdtPr>
+                <w:rPr>
+                  <w:rFonts w:ascii="Times New Roman" w:hAnsi="Times New Roman" w:cs="Times New Roman"/>
+                  <w:sz w:val="24"/>
+                  <w:szCs w:val="24"/>
+                </w:rPr>
+                <w:alias w:val="value"/>
+                <w:tag w:val="plain"/>
+                <w:id w:val="39948071"/>
+                <w:placeholder>
+                  <w:docPart w:val="2E8B9A089C8B4AC1B7A2F7BAF0DE9449"/>
+                </w:placeholder>
+              </w:sdtPr>
+              <w:sdtEndPr>
+                <w:rPr>
+                  <w:b/>
+                </w:rPr>
+              </w:sdtEndPr>
+              <w:sdtContent>
+                <w:p>
+                  <w:pPr>
+                    <w:numPr>
+                      <w:ilvl w:val="1"/>
+                      <w:numId w:val="2"/>
+                    </w:numPr>
+                    <w:spacing w:after="0"/>
+                    <w:rPr>
+                      <w:rFonts w:ascii="Times New Roman" w:hAnsi="Times New Roman" w:cs="Times New Roman"/>
+                      <w:sz w:val="24"/>
+                      <w:szCs w:val="24"/>
+                      <w:lang w:val="en-US"/>
+                    </w:rPr>
+                  </w:pPr>
+                  <w:sdt>
+                    <w:sdtPr>
+                      <w:rPr>
+                        <w:rFonts w:ascii="Times New Roman" w:hAnsi="Times New Roman" w:cs="Times New Roman"/>
+                        <w:sz w:val="24"/>
+                        <w:szCs w:val="24"/>
+                      </w:rPr>
+                      <w:alias w:val="normal"/>
+                      <w:tag w:val="text"/>
+                      <w:id w:val="564766102"/>
+                      <w:placeholder>
+                        <w:docPart w:val="8E6D655F85544DDFBADFDD5CF50DBF07"/>
+                      </w:placeholder>
+                      <w:text/>
+                    </w:sdtPr>
+                    <w:sdtEndPr>
+                      <w:rPr>
+                        <w:lang w:val="en-US"/>
+                      </w:rPr>
+                    </w:sdtEndPr>
+                    <w:sdtContent>
+                      <w:r>
+                        <w:rPr>
+                          <w:rFonts w:ascii="Times New Roman" w:hAnsi="Times New Roman" w:cs="Times New Roman"/>
+                          <w:sz w:val="24"/>
+                          <w:szCs w:val="24"/>
+                          <w:lang w:val="en-US"/>
+                        </w:rPr>
+                        <w:t>Nested</w:t>
+                      </w:r>
+                    </w:sdtContent>
+                  </w:sdt>
+                </w:p>
+              </w:sdtContent>
+            </w:sdt>
+          </w:sdtContent>
+        </w:sdt>
+      </w:sdtContent>
+    </w:sdt>
+    <w:sdt>
+      <w:sdtPr>
+        <w:rPr>
+          <w:rFonts w:ascii="Times New Roman" w:hAnsi="Times New Roman" w:cs="Times New Roman"/>
+          <w:sz w:val="24"/>
+          <w:szCs w:val="24"/>
+        </w:rPr>
+        <w:alias w:val="list"/>
+        <w:tag w:val="list"/>
+        <w:id w:val="211622806"/>
+        <w:placeholder>
+          <w:docPart w:val="040C8D05464B4AFC90D9B94FB006211D"/>
+        </w:placeholder>
+      </w:sdtPr>
+      <w:sdtContent>
+        <w:p>
+          <w:pPr>
+            <w:numPr>
+              <w:ilvl w:val="0"/>
+              <w:numId w:val="2"/>
+            </w:numPr>
+            <w:spacing w:after="0"/>
+            <w:rPr>
+              <w:rFonts w:ascii="Times New Roman" w:hAnsi="Times New Roman" w:cs="Times New Roman"/>
+              <w:sz w:val="24"/>
+              <w:szCs w:val="24"/>
+            </w:rPr>
+          </w:pPr>
+          <w:sdt>
+            <w:sdtPr>
+              <w:rPr>
+                <w:rFonts w:ascii="Times New Roman" w:hAnsi="Times New Roman" w:cs="Times New Roman"/>
+                <w:sz w:val="24"/>
+                <w:szCs w:val="24"/>
+              </w:rPr>
+              <w:alias w:val="value"/>
+              <w:tag w:val="text"/>
+              <w:id w:val="-1933419623"/>
+              <w:placeholder>
+                <w:docPart w:val="040C8D05464B4AFC90D9B94FB006211D"/>
+              </w:placeholder>
+            </w:sdtPr>
+            <w:sdtContent>
+              <w:r>
+                <w:rPr>
+                  <w:rFonts w:ascii="Times New Roman" w:hAnsi="Times New Roman" w:cs="Times New Roman"/>
+                  <w:sz w:val="24"/>
+                  <w:szCs w:val="24"/>
+                  <w:lang w:val="en-US"/>
+                </w:rPr>
+                <w:t>list</w:t>
+              </w:r>
+            </w:sdtContent>
+          </w:sdt>
+          <w:r>
+            <w:rPr>
+              <w:rFonts w:ascii="Times New Roman" w:hAnsi="Times New Roman" w:cs="Times New Roman"/>
+              <w:sz w:val="24"/>
+              <w:szCs w:val="24"/>
+              <w:lang w:val="en-US"/>
+            </w:rPr>
+            <w:t xml:space="preserve">  </w:t>
+          </w:r>
+        </w:p>
+        <w:sdt>
+          <w:sdtPr>
+            <w:rPr>
+              <w:rFonts w:ascii="Times New Roman" w:hAnsi="Times New Roman" w:cs="Times New Roman"/>
+              <w:sz w:val="24"/>
+              <w:szCs w:val="24"/>
+            </w:rPr>
+            <w:alias w:val="listnested"/>
+            <w:tag w:val="list"/>
+            <w:id w:val="1105304091"/>
+            <w:placeholder>
+              <w:docPart w:val="040C8D05464B4AFC90D9B94FB006211D"/>
+            </w:placeholder>
+          </w:sdtPr>
+          <w:sdtContent>
+            <w:sdt>
+              <w:sdtPr>
+                <w:rPr>
+                  <w:rFonts w:ascii="Times New Roman" w:hAnsi="Times New Roman" w:cs="Times New Roman"/>
+                  <w:sz w:val="24"/>
+                  <w:szCs w:val="24"/>
+                </w:rPr>
+                <w:alias w:val="value"/>
+                <w:tag w:val="plain"/>
+                <w:id w:val="1621961254"/>
+                <w:placeholder>
+                  <w:docPart w:val="040C8D05464B4AFC90D9B94FB006211D"/>
+                </w:placeholder>
+              </w:sdtPr>
+              <w:sdtEndPr>
+                <w:rPr>
+                  <w:b/>
+                </w:rPr>
+              </w:sdtEndPr>
+              <w:sdtContent>
+                <w:p>
+                  <w:pPr>
+                    <w:numPr>
+                      <w:ilvl w:val="1"/>
+                      <w:numId w:val="2"/>
+                    </w:numPr>
+                    <w:spacing w:after="0"/>
+                    <w:rPr>
+                      <w:rFonts w:ascii="Times New Roman" w:hAnsi="Times New Roman" w:cs="Times New Roman"/>
+                      <w:sz w:val="24"/>
+                      <w:szCs w:val="24"/>
+                      <w:lang w:val="en-US"/>
+                    </w:rPr>
+                  </w:pPr>
+                  <w:sdt>
+                    <w:sdtPr>
+                      <w:rPr>
+                        <w:rFonts w:ascii="Times New Roman" w:hAnsi="Times New Roman" w:cs="Times New Roman"/>
+                        <w:sz w:val="24"/>
+                        <w:szCs w:val="24"/>
+                      </w:rPr>
+                      <w:alias w:val="normal"/>
+                      <w:tag w:val="text"/>
+                      <w:id w:val="1221635828"/>
+                      <w:placeholder>
+                        <w:docPart w:val="B69015A4AE2549598AA294CA36216F2A"/>
+                      </w:placeholder>
+                      <w:text/>
+                    </w:sdtPr>
+                    <w:sdtEndPr>
+                      <w:rPr>
+                        <w:lang w:val="en-US"/>
+                      </w:rPr>
+                    </w:sdtEndPr>
+                    <w:sdtContent>
+                      <w:r>
+                        <w:rPr>
+                          <w:rFonts w:ascii="Times New Roman" w:hAnsi="Times New Roman" w:cs="Times New Roman"/>
+                          <w:sz w:val="24"/>
+                          <w:szCs w:val="24"/>
+                          <w:lang w:val="en-US"/>
+                        </w:rPr>
+                        <w:t>Nested</w:t>
+                      </w:r>
+                    </w:sdtContent>
+                  </w:sdt>
+                </w:p>
+              </w:sdtContent>
+            </w:sdt>
+          </w:sdtContent>
+        </w:sdt>
+      </w:sdtContent>
+    </w:sdt>
+    <w:sdt>
+      <w:sdtPr>
+        <w:rPr>
+          <w:rFonts w:ascii="Times New Roman" w:hAnsi="Times New Roman" w:cs="Times New Roman"/>
+          <w:sz w:val="24"/>
+          <w:szCs w:val="24"/>
+        </w:rPr>
+        <w:alias w:val="list"/>
+        <w:tag w:val="list"/>
+        <w:id w:val="-827985399"/>
+        <w:placeholder>
+          <w:docPart w:val="8DB60627C07D4C098480673C258D0696"/>
+        </w:placeholder>
+      </w:sdtPr>
+      <w:sdtContent>
+        <w:p>
+          <w:pPr>
+            <w:numPr>
+              <w:ilvl w:val="0"/>
+              <w:numId w:val="2"/>
+            </w:numPr>
+            <w:spacing w:after="0"/>
+            <w:rPr>
+              <w:rFonts w:ascii="Times New Roman" w:hAnsi="Times New Roman" w:cs="Times New Roman"/>
+              <w:sz w:val="24"/>
+              <w:szCs w:val="24"/>
+            </w:rPr>
+          </w:pPr>
+          <w:sdt>
+            <w:sdtPr>
+              <w:rPr>
+                <w:rFonts w:ascii="Times New Roman" w:hAnsi="Times New Roman" w:cs="Times New Roman"/>
+                <w:sz w:val="24"/>
+                <w:szCs w:val="24"/>
+              </w:rPr>
+              <w:alias w:val="value"/>
+              <w:tag w:val="text"/>
+              <w:id w:val="-1404596114"/>
+              <w:placeholder>
+                <w:docPart w:val="8DB60627C07D4C098480673C258D0696"/>
+              </w:placeholder>
+            </w:sdtPr>
+            <w:sdtContent>
+              <w:r>
+                <w:rPr>
+                  <w:rFonts w:ascii="Times New Roman" w:hAnsi="Times New Roman" w:cs="Times New Roman"/>
+                  <w:sz w:val="24"/>
+                  <w:szCs w:val="24"/>
+                  <w:lang w:val="en-US"/>
+                </w:rPr>
+                <w:t>list</w:t>
+              </w:r>
+            </w:sdtContent>
+          </w:sdt>
+          <w:r>
+            <w:rPr>
+              <w:rFonts w:ascii="Times New Roman" w:hAnsi="Times New Roman" w:cs="Times New Roman"/>
+              <w:sz w:val="24"/>
+              <w:szCs w:val="24"/>
+              <w:lang w:val="en-US"/>
+            </w:rPr>
+            <w:t xml:space="preserve">  </w:t>
+          </w:r>
+        </w:p>
+        <w:sdt>
+          <w:sdtPr>
+            <w:rPr>
+              <w:rFonts w:ascii="Times New Roman" w:hAnsi="Times New Roman" w:cs="Times New Roman"/>
+              <w:sz w:val="24"/>
+              <w:szCs w:val="24"/>
+            </w:rPr>
+            <w:alias w:val="listnested"/>
+            <w:tag w:val="list"/>
+            <w:id w:val="949589957"/>
+            <w:placeholder>
+              <w:docPart w:val="8DB60627C07D4C098480673C258D0696"/>
+            </w:placeholder>
+          </w:sdtPr>
+          <w:sdtContent>
+            <w:sdt>
+              <w:sdtPr>
+                <w:rPr>
+                  <w:rFonts w:ascii="Times New Roman" w:hAnsi="Times New Roman" w:cs="Times New Roman"/>
+                  <w:sz w:val="24"/>
+                  <w:szCs w:val="24"/>
+                </w:rPr>
+                <w:alias w:val="value"/>
+                <w:tag w:val="plain"/>
+                <w:id w:val="-743027616"/>
+                <w:placeholder>
+                  <w:docPart w:val="8DB60627C07D4C098480673C258D0696"/>
+                </w:placeholder>
+              </w:sdtPr>
+              <w:sdtEndPr>
+                <w:rPr>
+                  <w:b/>
+                </w:rPr>
+              </w:sdtEndPr>
+              <w:sdtContent>
+                <w:p>
+                  <w:pPr>
+                    <w:numPr>
+                      <w:ilvl w:val="1"/>
+                      <w:numId w:val="2"/>
+                    </w:numPr>
+                    <w:spacing w:after="0"/>
+                    <w:rPr>
+                      <w:rFonts w:ascii="Times New Roman" w:hAnsi="Times New Roman" w:cs="Times New Roman"/>
+                      <w:sz w:val="24"/>
+                      <w:szCs w:val="24"/>
+                      <w:lang w:val="en-US"/>
+                    </w:rPr>
+                  </w:pPr>
+                  <w:sdt>
+                    <w:sdtPr>
+                      <w:rPr>
+                        <w:rFonts w:ascii="Times New Roman" w:hAnsi="Times New Roman" w:cs="Times New Roman"/>
+                        <w:sz w:val="24"/>
+                        <w:szCs w:val="24"/>
+                      </w:rPr>
+                      <w:alias w:val="normal"/>
+                      <w:tag w:val="text"/>
+                      <w:id w:val="1529294192"/>
+                      <w:placeholder>
+                        <w:docPart w:val="2400C5FAB557467AAF77283901221EEF"/>
+                      </w:placeholder>
+                      <w:text/>
+                    </w:sdtPr>
+                    <w:sdtEndPr>
+                      <w:rPr>
+                        <w:lang w:val="en-US"/>
+                      </w:rPr>
+                    </w:sdtEndPr>
+                    <w:sdtContent>
+                      <w:r>
+                        <w:rPr>
+                          <w:rFonts w:ascii="Times New Roman" w:hAnsi="Times New Roman" w:cs="Times New Roman"/>
+                          <w:sz w:val="24"/>
+                          <w:szCs w:val="24"/>
+                          <w:lang w:val="en-US"/>
+                        </w:rPr>
+                        <w:t>Nested</w:t>
+                      </w:r>
+                    </w:sdtContent>
+                  </w:sdt>
+                </w:p>
+              </w:sdtContent>
+            </w:sdt>
+          </w:sdtContent>
+        </w:sdt>
+      </w:sdtContent>
+    </w:sdt>
+    <w:sdt>
+      <w:sdtPr>
+        <w:rPr>
+          <w:rFonts w:ascii="Times New Roman" w:hAnsi="Times New Roman" w:cs="Times New Roman"/>
+          <w:sz w:val="24"/>
+          <w:szCs w:val="24"/>
+        </w:rPr>
+        <w:alias w:val="list"/>
+        <w:tag w:val="list"/>
+        <w:id w:val="569691813"/>
+        <w:placeholder>
+          <w:docPart w:val="B772448C1C7D41C48DF78E8A0518D48A"/>
+        </w:placeholder>
+      </w:sdtPr>
+      <w:sdtContent>
+        <w:p>
+          <w:pPr>
+            <w:numPr>
+              <w:ilvl w:val="0"/>
+              <w:numId w:val="2"/>
+            </w:numPr>
+            <w:spacing w:after="0"/>
+            <w:rPr>
+              <w:rFonts w:ascii="Times New Roman" w:hAnsi="Times New Roman" w:cs="Times New Roman"/>
+              <w:sz w:val="24"/>
+              <w:szCs w:val="24"/>
+            </w:rPr>
+          </w:pPr>
+          <w:sdt>
+            <w:sdtPr>
+              <w:rPr>
+                <w:rFonts w:ascii="Times New Roman" w:hAnsi="Times New Roman" w:cs="Times New Roman"/>
+                <w:sz w:val="24"/>
+                <w:szCs w:val="24"/>
+              </w:rPr>
+              <w:alias w:val="value"/>
+              <w:tag w:val="text"/>
+              <w:id w:val="119112178"/>
+              <w:placeholder>
+                <w:docPart w:val="B772448C1C7D41C48DF78E8A0518D48A"/>
+              </w:placeholder>
+            </w:sdtPr>
+            <w:sdtContent>
+              <w:r>
+                <w:rPr>
+                  <w:rFonts w:ascii="Times New Roman" w:hAnsi="Times New Roman" w:cs="Times New Roman"/>
+                  <w:sz w:val="24"/>
+                  <w:szCs w:val="24"/>
+                  <w:lang w:val="en-US"/>
+                </w:rPr>
+                <w:t>list</w:t>
+              </w:r>
+            </w:sdtContent>
+          </w:sdt>
+          <w:r>
+            <w:rPr>
+              <w:rFonts w:ascii="Times New Roman" w:hAnsi="Times New Roman" w:cs="Times New Roman"/>
+              <w:sz w:val="24"/>
+              <w:szCs w:val="24"/>
+              <w:lang w:val="en-US"/>
+            </w:rPr>
+            <w:t xml:space="preserve">  </w:t>
+          </w:r>
+        </w:p>
+        <w:sdt>
+          <w:sdtPr>
+            <w:rPr>
+              <w:rFonts w:ascii="Times New Roman" w:hAnsi="Times New Roman" w:cs="Times New Roman"/>
+              <w:sz w:val="24"/>
+              <w:szCs w:val="24"/>
+            </w:rPr>
+            <w:alias w:val="listnested"/>
+            <w:tag w:val="list"/>
+            <w:id w:val="1891309555"/>
+            <w:placeholder>
+              <w:docPart w:val="B772448C1C7D41C48DF78E8A0518D48A"/>
+            </w:placeholder>
+          </w:sdtPr>
+          <w:sdtContent>
+            <w:sdt>
+              <w:sdtPr>
+                <w:rPr>
+                  <w:rFonts w:ascii="Times New Roman" w:hAnsi="Times New Roman" w:cs="Times New Roman"/>
+                  <w:sz w:val="24"/>
+                  <w:szCs w:val="24"/>
+                </w:rPr>
+                <w:alias w:val="value"/>
+                <w:tag w:val="plain"/>
+                <w:id w:val="419838713"/>
+                <w:placeholder>
+                  <w:docPart w:val="B772448C1C7D41C48DF78E8A0518D48A"/>
+                </w:placeholder>
+              </w:sdtPr>
+              <w:sdtEndPr>
+                <w:rPr>
+                  <w:b/>
+                </w:rPr>
+              </w:sdtEndPr>
+              <w:sdtContent>
+                <w:p>
+                  <w:pPr>
+                    <w:numPr>
+                      <w:ilvl w:val="1"/>
+                      <w:numId w:val="2"/>
+                    </w:numPr>
+                    <w:spacing w:after="0"/>
+                    <w:rPr>
+                      <w:rFonts w:ascii="Times New Roman" w:hAnsi="Times New Roman" w:cs="Times New Roman"/>
+                      <w:sz w:val="24"/>
+                      <w:szCs w:val="24"/>
+                      <w:lang w:val="en-US"/>
+                    </w:rPr>
+                  </w:pPr>
+                  <w:sdt>
+                    <w:sdtPr>
+                      <w:rPr>
+                        <w:rFonts w:ascii="Times New Roman" w:hAnsi="Times New Roman" w:cs="Times New Roman"/>
+                        <w:sz w:val="24"/>
+                        <w:szCs w:val="24"/>
+                      </w:rPr>
+                      <w:alias w:val="normal"/>
+                      <w:tag w:val="text"/>
+                      <w:id w:val="-1438602353"/>
+                      <w:placeholder>
+                        <w:docPart w:val="F3A0F53AC21940348CCDA34AE246BA2C"/>
+                      </w:placeholder>
+                      <w:text/>
+                    </w:sdtPr>
+                    <w:sdtEndPr>
+                      <w:rPr>
+                        <w:lang w:val="en-US"/>
+                      </w:rPr>
+                    </w:sdtEndPr>
+                    <w:sdtContent>
+                      <w:r>
+                        <w:rPr>
+                          <w:rFonts w:ascii="Times New Roman" w:hAnsi="Times New Roman" w:cs="Times New Roman"/>
+                          <w:sz w:val="24"/>
+                          <w:szCs w:val="24"/>
+                          <w:lang w:val="en-US"/>
+                        </w:rPr>
+                        <w:t>Nested</w:t>
+                      </w:r>
+                    </w:sdtContent>
+                  </w:sdt>
+                </w:p>
+              </w:sdtContent>
+            </w:sdt>
+          </w:sdtContent>
+        </w:sdt>
+      </w:sdtContent>
+    </w:sdt>
+    <w:sdt>
+      <w:sdtPr>
+        <w:rPr>
+          <w:rFonts w:ascii="Times New Roman" w:hAnsi="Times New Roman" w:cs="Times New Roman"/>
+          <w:sz w:val="24"/>
+          <w:szCs w:val="24"/>
+        </w:rPr>
+        <w:alias w:val="list"/>
+        <w:tag w:val="list"/>
+        <w:id w:val="-1243785512"/>
+        <w:placeholder>
+          <w:docPart w:val="58CDDFBACB094091963E1CBEB0E7B826"/>
+        </w:placeholder>
+      </w:sdtPr>
+      <w:sdtContent>
+        <w:p>
+          <w:pPr>
+            <w:numPr>
+              <w:ilvl w:val="0"/>
+              <w:numId w:val="2"/>
+            </w:numPr>
+            <w:spacing w:after="0"/>
+            <w:rPr>
+              <w:rFonts w:ascii="Times New Roman" w:hAnsi="Times New Roman" w:cs="Times New Roman"/>
+              <w:sz w:val="24"/>
+              <w:szCs w:val="24"/>
+            </w:rPr>
+          </w:pPr>
+          <w:sdt>
+            <w:sdtPr>
+              <w:rPr>
+                <w:rFonts w:ascii="Times New Roman" w:hAnsi="Times New Roman" w:cs="Times New Roman"/>
+                <w:sz w:val="24"/>
+                <w:szCs w:val="24"/>
+              </w:rPr>
+              <w:alias w:val="value"/>
+              <w:tag w:val="text"/>
+              <w:id w:val="-313326825"/>
+              <w:placeholder>
+                <w:docPart w:val="58CDDFBACB094091963E1CBEB0E7B826"/>
+              </w:placeholder>
+            </w:sdtPr>
+            <w:sdtContent>
+              <w:r>
+                <w:rPr>
+                  <w:rFonts w:ascii="Times New Roman" w:hAnsi="Times New Roman" w:cs="Times New Roman"/>
+                  <w:sz w:val="24"/>
+                  <w:szCs w:val="24"/>
+                  <w:lang w:val="en-US"/>
+                </w:rPr>
+                <w:t>list</w:t>
+              </w:r>
+            </w:sdtContent>
+          </w:sdt>
+          <w:r>
+            <w:rPr>
+              <w:rFonts w:ascii="Times New Roman" w:hAnsi="Times New Roman" w:cs="Times New Roman"/>
+              <w:sz w:val="24"/>
+              <w:szCs w:val="24"/>
+              <w:lang w:val="en-US"/>
+            </w:rPr>
+            <w:t xml:space="preserve">  </w:t>
+          </w:r>
+        </w:p>
+        <w:sdt>
+          <w:sdtPr>
+            <w:rPr>
+              <w:rFonts w:ascii="Times New Roman" w:hAnsi="Times New Roman" w:cs="Times New Roman"/>
+              <w:sz w:val="24"/>
+              <w:szCs w:val="24"/>
+            </w:rPr>
+            <w:alias w:val="listnested"/>
+            <w:tag w:val="list"/>
+            <w:id w:val="-869369177"/>
+            <w:placeholder>
+              <w:docPart w:val="58CDDFBACB094091963E1CBEB0E7B826"/>
+            </w:placeholder>
+          </w:sdtPr>
+          <w:sdtContent>
+            <w:sdt>
+              <w:sdtPr>
+                <w:rPr>
+                  <w:rFonts w:ascii="Times New Roman" w:hAnsi="Times New Roman" w:cs="Times New Roman"/>
+                  <w:sz w:val="24"/>
+                  <w:szCs w:val="24"/>
+                </w:rPr>
+                <w:alias w:val="value"/>
+                <w:tag w:val="plain"/>
+                <w:id w:val="-1509206401"/>
+                <w:placeholder>
+                  <w:docPart w:val="58CDDFBACB094091963E1CBEB0E7B826"/>
+                </w:placeholder>
+              </w:sdtPr>
+              <w:sdtEndPr>
+                <w:rPr>
+                  <w:b/>
+                </w:rPr>
+              </w:sdtEndPr>
+              <w:sdtContent>
+                <w:p>
+                  <w:pPr>
+                    <w:numPr>
+                      <w:ilvl w:val="1"/>
+                      <w:numId w:val="2"/>
+                    </w:numPr>
+                    <w:spacing w:after="0"/>
+                    <w:rPr>
+                      <w:rFonts w:ascii="Times New Roman" w:hAnsi="Times New Roman" w:cs="Times New Roman"/>
+                      <w:sz w:val="24"/>
+                      <w:szCs w:val="24"/>
+                      <w:lang w:val="en-US"/>
+                    </w:rPr>
+                  </w:pPr>
+                  <w:sdt>
+                    <w:sdtPr>
+                      <w:rPr>
+                        <w:rFonts w:ascii="Times New Roman" w:hAnsi="Times New Roman" w:cs="Times New Roman"/>
+                        <w:sz w:val="24"/>
+                        <w:szCs w:val="24"/>
+                      </w:rPr>
+                      <w:alias w:val="normal"/>
+                      <w:tag w:val="text"/>
+                      <w:id w:val="-1568329257"/>
+                      <w:placeholder>
+                        <w:docPart w:val="55AFCED5F5F94060B35BDD6E0DFED51C"/>
+                      </w:placeholder>
+                      <w:text/>
+                    </w:sdtPr>
+                    <w:sdtEndPr>
+                      <w:rPr>
+                        <w:lang w:val="en-US"/>
+                      </w:rPr>
+                    </w:sdtEndPr>
+                    <w:sdtContent>
+                      <w:r>
+                        <w:rPr>
+                          <w:rFonts w:ascii="Times New Roman" w:hAnsi="Times New Roman" w:cs="Times New Roman"/>
+                          <w:sz w:val="24"/>
+                          <w:szCs w:val="24"/>
+                          <w:lang w:val="en-US"/>
+                        </w:rPr>
+                        <w:t>Nested</w:t>
+                      </w:r>
+                    </w:sdtContent>
+                  </w:sdt>
+                </w:p>
+              </w:sdtContent>
+            </w:sdt>
+          </w:sdtContent>
+        </w:sdt>
+      </w:sdtContent>
+    </w:sdt>
+    <w:sdt>
+      <w:sdtPr>
+        <w:rPr>
+          <w:rFonts w:ascii="Times New Roman" w:hAnsi="Times New Roman" w:cs="Times New Roman"/>
+          <w:sz w:val="24"/>
+          <w:szCs w:val="24"/>
+        </w:rPr>
+        <w:alias w:val="list"/>
+        <w:tag w:val="list"/>
+        <w:id w:val="-1166316686"/>
+        <w:placeholder>
+          <w:docPart w:val="ED511DAAE1D14713A498A43C36666F0D"/>
+        </w:placeholder>
+      </w:sdtPr>
+      <w:sdtContent>
+        <w:p>
+          <w:pPr>
+            <w:numPr>
+              <w:ilvl w:val="0"/>
+              <w:numId w:val="2"/>
+            </w:numPr>
+            <w:spacing w:after="0"/>
+            <w:rPr>
+              <w:rFonts w:ascii="Times New Roman" w:hAnsi="Times New Roman" w:cs="Times New Roman"/>
+              <w:sz w:val="24"/>
+              <w:szCs w:val="24"/>
+            </w:rPr>
+          </w:pPr>
+          <w:sdt>
+            <w:sdtPr>
+              <w:rPr>
+                <w:rFonts w:ascii="Times New Roman" w:hAnsi="Times New Roman" w:cs="Times New Roman"/>
+                <w:sz w:val="24"/>
+                <w:szCs w:val="24"/>
+              </w:rPr>
+              <w:alias w:val="value"/>
+              <w:tag w:val="text"/>
+              <w:id w:val="1197045138"/>
+              <w:placeholder>
+                <w:docPart w:val="ED511DAAE1D14713A498A43C36666F0D"/>
+              </w:placeholder>
+            </w:sdtPr>
+            <w:sdtContent>
+              <w:r>
+                <w:rPr>
+                  <w:rFonts w:ascii="Times New Roman" w:hAnsi="Times New Roman" w:cs="Times New Roman"/>
+                  <w:sz w:val="24"/>
+                  <w:szCs w:val="24"/>
+                  <w:lang w:val="en-US"/>
+                </w:rPr>
+                <w:t>list</w:t>
+              </w:r>
+            </w:sdtContent>
+          </w:sdt>
+          <w:r>
+            <w:rPr>
+              <w:rFonts w:ascii="Times New Roman" w:hAnsi="Times New Roman" w:cs="Times New Roman"/>
+              <w:sz w:val="24"/>
+              <w:szCs w:val="24"/>
+              <w:lang w:val="en-US"/>
+            </w:rPr>
+            <w:t xml:space="preserve">  </w:t>
+          </w:r>
+        </w:p>
+        <w:sdt>
+          <w:sdtPr>
+            <w:rPr>
+              <w:rFonts w:ascii="Times New Roman" w:hAnsi="Times New Roman" w:cs="Times New Roman"/>
+              <w:sz w:val="24"/>
+              <w:szCs w:val="24"/>
+            </w:rPr>
+            <w:alias w:val="listnested"/>
+            <w:tag w:val="list"/>
+            <w:id w:val="-1389500090"/>
+            <w:placeholder>
+              <w:docPart w:val="ED511DAAE1D14713A498A43C36666F0D"/>
+            </w:placeholder>
+          </w:sdtPr>
+          <w:sdtContent>
+            <w:sdt>
+              <w:sdtPr>
+                <w:rPr>
+                  <w:rFonts w:ascii="Times New Roman" w:hAnsi="Times New Roman" w:cs="Times New Roman"/>
+                  <w:sz w:val="24"/>
+                  <w:szCs w:val="24"/>
+                </w:rPr>
+                <w:alias w:val="value"/>
+                <w:tag w:val="plain"/>
+                <w:id w:val="-2012218085"/>
+                <w:placeholder>
+                  <w:docPart w:val="ED511DAAE1D14713A498A43C36666F0D"/>
+                </w:placeholder>
+              </w:sdtPr>
+              <w:sdtEndPr>
+                <w:rPr>
+                  <w:b/>
+                </w:rPr>
+              </w:sdtEndPr>
+              <w:sdtContent>
+                <w:p>
+                  <w:pPr>
+                    <w:numPr>
+                      <w:ilvl w:val="1"/>
+                      <w:numId w:val="2"/>
+                    </w:numPr>
+                    <w:spacing w:after="0"/>
+                    <w:rPr>
+                      <w:rFonts w:ascii="Times New Roman" w:hAnsi="Times New Roman" w:cs="Times New Roman"/>
+                      <w:sz w:val="24"/>
+                      <w:szCs w:val="24"/>
+                      <w:lang w:val="en-US"/>
+                    </w:rPr>
+                  </w:pPr>
+                  <w:sdt>
+                    <w:sdtPr>
+                      <w:rPr>
+                        <w:rFonts w:ascii="Times New Roman" w:hAnsi="Times New Roman" w:cs="Times New Roman"/>
+                        <w:sz w:val="24"/>
+                        <w:szCs w:val="24"/>
+                      </w:rPr>
+                      <w:alias w:val="normal"/>
+                      <w:tag w:val="text"/>
+                      <w:id w:val="1924688084"/>
+                      <w:placeholder>
+                        <w:docPart w:val="22EECF79FC1449FBA267C1ECB2AADC0E"/>
+                      </w:placeholder>
+                      <w:text/>
+                    </w:sdtPr>
+                    <w:sdtEndPr>
+                      <w:rPr>
+                        <w:lang w:val="en-US"/>
+                      </w:rPr>
+                    </w:sdtEndPr>
+                    <w:sdtContent>
+                      <w:r>
+                        <w:rPr>
+                          <w:rFonts w:ascii="Times New Roman" w:hAnsi="Times New Roman" w:cs="Times New Roman"/>
+                          <w:sz w:val="24"/>
+                          <w:szCs w:val="24"/>
+                          <w:lang w:val="en-US"/>
+                        </w:rPr>
+                        <w:t>Nested</w:t>
+                      </w:r>
+                    </w:sdtContent>
+                  </w:sdt>
+                </w:p>
+              </w:sdtContent>
+            </w:sdt>
+          </w:sdtContent>
+        </w:sdt>
+      </w:sdtContent>
+    </w:sdt>
+    <w:sdt>
+      <w:sdtPr>
+        <w:rPr>
+          <w:rFonts w:ascii="Times New Roman" w:hAnsi="Times New Roman" w:cs="Times New Roman"/>
+          <w:sz w:val="24"/>
+          <w:szCs w:val="24"/>
+        </w:rPr>
+        <w:alias w:val="list"/>
+        <w:tag w:val="list"/>
+        <w:id w:val="284087376"/>
+        <w:placeholder>
+          <w:docPart w:val="63CD6579CA464EDCA69680D7C2D87153"/>
+        </w:placeholder>
+      </w:sdtPr>
+      <w:sdtContent>
+        <w:p>
+          <w:pPr>
+            <w:numPr>
+              <w:ilvl w:val="0"/>
+              <w:numId w:val="2"/>
+            </w:numPr>
+            <w:spacing w:after="0"/>
+            <w:rPr>
+              <w:rFonts w:ascii="Times New Roman" w:hAnsi="Times New Roman" w:cs="Times New Roman"/>
+              <w:sz w:val="24"/>
+              <w:szCs w:val="24"/>
+            </w:rPr>
+          </w:pPr>
+          <w:sdt>
+            <w:sdtPr>
+              <w:rPr>
+                <w:rFonts w:ascii="Times New Roman" w:hAnsi="Times New Roman" w:cs="Times New Roman"/>
+                <w:sz w:val="24"/>
+                <w:szCs w:val="24"/>
+              </w:rPr>
+              <w:alias w:val="value"/>
+              <w:tag w:val="text"/>
+              <w:id w:val="1688950056"/>
+              <w:placeholder>
+                <w:docPart w:val="63CD6579CA464EDCA69680D7C2D87153"/>
+              </w:placeholder>
+            </w:sdtPr>
+            <w:sdtContent>
+              <w:r>
+                <w:rPr>
+                  <w:rFonts w:ascii="Times New Roman" w:hAnsi="Times New Roman" w:cs="Times New Roman"/>
+                  <w:sz w:val="24"/>
+                  <w:szCs w:val="24"/>
+                  <w:lang w:val="en-US"/>
+                </w:rPr>
+                <w:t>list</w:t>
+              </w:r>
+            </w:sdtContent>
+          </w:sdt>
+          <w:r>
+            <w:rPr>
+              <w:rFonts w:ascii="Times New Roman" w:hAnsi="Times New Roman" w:cs="Times New Roman"/>
+              <w:sz w:val="24"/>
+              <w:szCs w:val="24"/>
+              <w:lang w:val="en-US"/>
+            </w:rPr>
+            <w:t xml:space="preserve">  </w:t>
+          </w:r>
+        </w:p>
+        <w:sdt>
+          <w:sdtPr>
+            <w:rPr>
+              <w:rFonts w:ascii="Times New Roman" w:hAnsi="Times New Roman" w:cs="Times New Roman"/>
+              <w:sz w:val="24"/>
+              <w:szCs w:val="24"/>
+            </w:rPr>
+            <w:alias w:val="listnested"/>
+            <w:tag w:val="list"/>
+            <w:id w:val="797178345"/>
+            <w:placeholder>
+              <w:docPart w:val="63CD6579CA464EDCA69680D7C2D87153"/>
+            </w:placeholder>
+          </w:sdtPr>
+          <w:sdtContent>
+            <w:sdt>
+              <w:sdtPr>
+                <w:rPr>
+                  <w:rFonts w:ascii="Times New Roman" w:hAnsi="Times New Roman" w:cs="Times New Roman"/>
+                  <w:sz w:val="24"/>
+                  <w:szCs w:val="24"/>
+                </w:rPr>
+                <w:alias w:val="value"/>
+                <w:tag w:val="plain"/>
+                <w:id w:val="-610194253"/>
+                <w:placeholder>
+                  <w:docPart w:val="63CD6579CA464EDCA69680D7C2D87153"/>
+                </w:placeholder>
+              </w:sdtPr>
+              <w:sdtEndPr>
+                <w:rPr>
+                  <w:b/>
+                </w:rPr>
+              </w:sdtEndPr>
+              <w:sdtContent>
+                <w:p>
+                  <w:pPr>
+                    <w:numPr>
+                      <w:ilvl w:val="1"/>
+                      <w:numId w:val="2"/>
+                    </w:numPr>
+                    <w:spacing w:after="0"/>
+                    <w:rPr>
+                      <w:rFonts w:ascii="Times New Roman" w:hAnsi="Times New Roman" w:cs="Times New Roman"/>
+                      <w:sz w:val="24"/>
+                      <w:szCs w:val="24"/>
+                      <w:lang w:val="en-US"/>
+                    </w:rPr>
+                  </w:pPr>
+                  <w:sdt>
+                    <w:sdtPr>
+                      <w:rPr>
+                        <w:rFonts w:ascii="Times New Roman" w:hAnsi="Times New Roman" w:cs="Times New Roman"/>
+                        <w:sz w:val="24"/>
+                        <w:szCs w:val="24"/>
+                      </w:rPr>
+                      <w:alias w:val="normal"/>
+                      <w:tag w:val="text"/>
+                      <w:id w:val="389080287"/>
+                      <w:placeholder>
+                        <w:docPart w:val="B0A406DCE24D42479466BC0D79A8452D"/>
+                      </w:placeholder>
+                      <w:text/>
+                    </w:sdtPr>
+                    <w:sdtEndPr>
+                      <w:rPr>
+                        <w:lang w:val="en-US"/>
+                      </w:rPr>
+                    </w:sdtEndPr>
+                    <w:sdtContent>
+                      <w:r>
+                        <w:rPr>
+                          <w:rFonts w:ascii="Times New Roman" w:hAnsi="Times New Roman" w:cs="Times New Roman"/>
+                          <w:sz w:val="24"/>
+                          <w:szCs w:val="24"/>
+                          <w:lang w:val="en-US"/>
+                        </w:rPr>
+                        <w:t>Nested</w:t>
+                      </w:r>
+                    </w:sdtContent>
+                  </w:sdt>
+                </w:p>
+              </w:sdtContent>
+            </w:sdt>
+          </w:sdtContent>
+        </w:sdt>
+      </w:sdtContent>
+    </w:sdt>
+    <w:sdt>
+      <w:sdtPr>
+        <w:rPr>
+          <w:rFonts w:ascii="Times New Roman" w:hAnsi="Times New Roman" w:cs="Times New Roman"/>
+          <w:sz w:val="24"/>
+          <w:szCs w:val="24"/>
+        </w:rPr>
+        <w:alias w:val="list"/>
+        <w:tag w:val="list"/>
+        <w:id w:val="1370106581"/>
+        <w:placeholder>
+          <w:docPart w:val="3AD61849286E400B99EEF10173582A15"/>
+        </w:placeholder>
+      </w:sdtPr>
+      <w:sdtContent>
+        <w:p>
+          <w:pPr>
+            <w:numPr>
+              <w:ilvl w:val="0"/>
+              <w:numId w:val="2"/>
+            </w:numPr>
+            <w:spacing w:after="0"/>
+            <w:rPr>
+              <w:rFonts w:ascii="Times New Roman" w:hAnsi="Times New Roman" w:cs="Times New Roman"/>
+              <w:sz w:val="24"/>
+              <w:szCs w:val="24"/>
+            </w:rPr>
+          </w:pPr>
+          <w:sdt>
+            <w:sdtPr>
+              <w:rPr>
+                <w:rFonts w:ascii="Times New Roman" w:hAnsi="Times New Roman" w:cs="Times New Roman"/>
+                <w:sz w:val="24"/>
+                <w:szCs w:val="24"/>
+              </w:rPr>
+              <w:alias w:val="value"/>
+              <w:tag w:val="text"/>
+              <w:id w:val="2079628209"/>
+              <w:placeholder>
+                <w:docPart w:val="3AD61849286E400B99EEF10173582A15"/>
+              </w:placeholder>
+            </w:sdtPr>
+            <w:sdtContent>
+              <w:r>
+                <w:rPr>
+                  <w:rFonts w:ascii="Times New Roman" w:hAnsi="Times New Roman" w:cs="Times New Roman"/>
+                  <w:sz w:val="24"/>
+                  <w:szCs w:val="24"/>
+                  <w:lang w:val="en-US"/>
+                </w:rPr>
+                <w:t>list</w:t>
+              </w:r>
+            </w:sdtContent>
+          </w:sdt>
+          <w:r>
+            <w:rPr>
+              <w:rFonts w:ascii="Times New Roman" w:hAnsi="Times New Roman" w:cs="Times New Roman"/>
+              <w:sz w:val="24"/>
+              <w:szCs w:val="24"/>
+              <w:lang w:val="en-US"/>
+            </w:rPr>
+            <w:t xml:space="preserve">  </w:t>
+          </w:r>
+        </w:p>
+        <w:sdt>
+          <w:sdtPr>
+            <w:rPr>
+              <w:rFonts w:ascii="Times New Roman" w:hAnsi="Times New Roman" w:cs="Times New Roman"/>
+              <w:sz w:val="24"/>
+              <w:szCs w:val="24"/>
+            </w:rPr>
+            <w:alias w:val="listnested"/>
+            <w:tag w:val="list"/>
+            <w:id w:val="936330988"/>
+            <w:placeholder>
+              <w:docPart w:val="3AD61849286E400B99EEF10173582A15"/>
+            </w:placeholder>
+          </w:sdtPr>
+          <w:sdtContent>
+            <w:sdt>
+              <w:sdtPr>
+                <w:rPr>
+                  <w:rFonts w:ascii="Times New Roman" w:hAnsi="Times New Roman" w:cs="Times New Roman"/>
+                  <w:sz w:val="24"/>
+                  <w:szCs w:val="24"/>
+                </w:rPr>
+                <w:alias w:val="value"/>
+                <w:tag w:val="plain"/>
+                <w:id w:val="586343024"/>
+                <w:placeholder>
+                  <w:docPart w:val="3AD61849286E400B99EEF10173582A15"/>
+                </w:placeholder>
+              </w:sdtPr>
+              <w:sdtEndPr>
+                <w:rPr>
+                  <w:b/>
+                </w:rPr>
+              </w:sdtEndPr>
+              <w:sdtContent>
+                <w:p>
+                  <w:pPr>
+                    <w:numPr>
+                      <w:ilvl w:val="1"/>
+                      <w:numId w:val="2"/>
+                    </w:numPr>
+                    <w:spacing w:after="0"/>
+                    <w:rPr>
+                      <w:rFonts w:ascii="Times New Roman" w:hAnsi="Times New Roman" w:cs="Times New Roman"/>
+                      <w:sz w:val="24"/>
+                      <w:szCs w:val="24"/>
+                      <w:lang w:val="en-US"/>
+                    </w:rPr>
+                  </w:pPr>
+                  <w:sdt>
+                    <w:sdtPr>
+                      <w:rPr>
+                        <w:rFonts w:ascii="Times New Roman" w:hAnsi="Times New Roman" w:cs="Times New Roman"/>
+                        <w:sz w:val="24"/>
+                        <w:szCs w:val="24"/>
+                      </w:rPr>
+                      <w:alias w:val="normal"/>
+                      <w:tag w:val="text"/>
+                      <w:id w:val="1085569843"/>
+                      <w:placeholder>
+                        <w:docPart w:val="0F76AC9AB85F4C3AA5EF9764178C64AB"/>
+                      </w:placeholder>
+                      <w:text/>
+                    </w:sdtPr>
+                    <w:sdtEndPr>
+                      <w:rPr>
+                        <w:lang w:val="en-US"/>
+                      </w:rPr>
+                    </w:sdtEndPr>
+                    <w:sdtContent>
+                      <w:r>
+                        <w:rPr>
+                          <w:rFonts w:ascii="Times New Roman" w:hAnsi="Times New Roman" w:cs="Times New Roman"/>
+                          <w:sz w:val="24"/>
+                          <w:szCs w:val="24"/>
+                          <w:lang w:val="en-US"/>
+                        </w:rPr>
+                        <w:t>Nested</w:t>
+                      </w:r>
+                    </w:sdtContent>
+                  </w:sdt>
+                </w:p>
+              </w:sdtContent>
+            </w:sdt>
+          </w:sdtContent>
+        </w:sdt>
+      </w:sdtContent>
+    </w:sdt>
+    <w:sdt>
+      <w:sdtPr>
+        <w:rPr>
+          <w:rFonts w:ascii="Times New Roman" w:hAnsi="Times New Roman" w:cs="Times New Roman"/>
+          <w:sz w:val="24"/>
+          <w:szCs w:val="24"/>
+        </w:rPr>
+        <w:alias w:val="list"/>
+        <w:tag w:val="list"/>
+        <w:id w:val="605697706"/>
+        <w:placeholder>
+          <w:docPart w:val="1DEBCC29DBA649F38A670F84F10AF065"/>
+        </w:placeholder>
+      </w:sdtPr>
+      <w:sdtContent>
+        <w:p>
+          <w:pPr>
+            <w:numPr>
+              <w:ilvl w:val="0"/>
+              <w:numId w:val="2"/>
+            </w:numPr>
+            <w:spacing w:after="0"/>
+            <w:rPr>
+              <w:rFonts w:ascii="Times New Roman" w:hAnsi="Times New Roman" w:cs="Times New Roman"/>
+              <w:sz w:val="24"/>
+              <w:szCs w:val="24"/>
+            </w:rPr>
+          </w:pPr>
+          <w:sdt>
+            <w:sdtPr>
+              <w:rPr>
+                <w:rFonts w:ascii="Times New Roman" w:hAnsi="Times New Roman" w:cs="Times New Roman"/>
+                <w:sz w:val="24"/>
+                <w:szCs w:val="24"/>
+              </w:rPr>
+              <w:alias w:val="value"/>
+              <w:tag w:val="text"/>
+              <w:id w:val="1934169362"/>
+              <w:placeholder>
+                <w:docPart w:val="1DEBCC29DBA649F38A670F84F10AF065"/>
+              </w:placeholder>
+            </w:sdtPr>
+            <w:sdtContent>
+              <w:r>
+                <w:rPr>
+                  <w:rFonts w:ascii="Times New Roman" w:hAnsi="Times New Roman" w:cs="Times New Roman"/>
+                  <w:sz w:val="24"/>
+                  <w:szCs w:val="24"/>
+                  <w:lang w:val="en-US"/>
+                </w:rPr>
+                <w:t>list</w:t>
+              </w:r>
+            </w:sdtContent>
+          </w:sdt>
+          <w:r>
+            <w:rPr>
+              <w:rFonts w:ascii="Times New Roman" w:hAnsi="Times New Roman" w:cs="Times New Roman"/>
+              <w:sz w:val="24"/>
+              <w:szCs w:val="24"/>
+              <w:lang w:val="en-US"/>
+            </w:rPr>
+            <w:t xml:space="preserve">  </w:t>
+          </w:r>
+        </w:p>
+        <w:sdt>
+          <w:sdtPr>
+            <w:rPr>
+              <w:rFonts w:ascii="Times New Roman" w:hAnsi="Times New Roman" w:cs="Times New Roman"/>
+              <w:sz w:val="24"/>
+              <w:szCs w:val="24"/>
+            </w:rPr>
+            <w:alias w:val="listnested"/>
+            <w:tag w:val="list"/>
+            <w:id w:val="-1863590660"/>
+            <w:placeholder>
+              <w:docPart w:val="1DEBCC29DBA649F38A670F84F10AF065"/>
+            </w:placeholder>
+          </w:sdtPr>
+          <w:sdtContent>
+            <w:sdt>
+              <w:sdtPr>
+                <w:rPr>
+                  <w:rFonts w:ascii="Times New Roman" w:hAnsi="Times New Roman" w:cs="Times New Roman"/>
+                  <w:sz w:val="24"/>
+                  <w:szCs w:val="24"/>
+                </w:rPr>
+                <w:alias w:val="value"/>
+                <w:tag w:val="plain"/>
+                <w:id w:val="380828228"/>
+                <w:placeholder>
+                  <w:docPart w:val="1DEBCC29DBA649F38A670F84F10AF065"/>
+                </w:placeholder>
+              </w:sdtPr>
+              <w:sdtEndPr>
+                <w:rPr>
+                  <w:b/>
+                </w:rPr>
+              </w:sdtEndPr>
+              <w:sdtContent>
+                <w:p>
+                  <w:pPr>
+                    <w:numPr>
+                      <w:ilvl w:val="1"/>
+                      <w:numId w:val="2"/>
+                    </w:numPr>
+                    <w:spacing w:after="0"/>
+                    <w:rPr>
+                      <w:rFonts w:ascii="Times New Roman" w:hAnsi="Times New Roman" w:cs="Times New Roman"/>
+                      <w:sz w:val="24"/>
+                      <w:szCs w:val="24"/>
+                      <w:lang w:val="en-US"/>
+                    </w:rPr>
+                  </w:pPr>
+                  <w:sdt>
+                    <w:sdtPr>
+                      <w:rPr>
+                        <w:rFonts w:ascii="Times New Roman" w:hAnsi="Times New Roman" w:cs="Times New Roman"/>
+                        <w:sz w:val="24"/>
+                        <w:szCs w:val="24"/>
+                      </w:rPr>
+                      <w:alias w:val="normal"/>
+                      <w:tag w:val="text"/>
+                      <w:id w:val="-1085303317"/>
+                      <w:placeholder>
+                        <w:docPart w:val="D979EAA4D3C54A2E8C32135C6C9694F0"/>
+                      </w:placeholder>
+                      <w:text/>
+                    </w:sdtPr>
+                    <w:sdtEndPr>
+                      <w:rPr>
+                        <w:lang w:val="en-US"/>
+                      </w:rPr>
+                    </w:sdtEndPr>
+                    <w:sdtContent>
+                      <w:r>
+                        <w:rPr>
+                          <w:rFonts w:ascii="Times New Roman" w:hAnsi="Times New Roman" w:cs="Times New Roman"/>
+                          <w:sz w:val="24"/>
+                          <w:szCs w:val="24"/>
+                          <w:lang w:val="en-US"/>
+                        </w:rPr>
+                        <w:t>Nested</w:t>
+                      </w:r>
+                    </w:sdtContent>
+                  </w:sdt>
+                </w:p>
+              </w:sdtContent>
+            </w:sdt>
+          </w:sdtContent>
+        </w:sdt>
+      </w:sdtContent>
+    </w:sdt>
+    <w:sdt>
+      <w:sdtPr>
+        <w:rPr>
+          <w:rFonts w:ascii="Times New Roman" w:hAnsi="Times New Roman" w:cs="Times New Roman"/>
+          <w:sz w:val="24"/>
+          <w:szCs w:val="24"/>
+        </w:rPr>
+        <w:alias w:val="list"/>
+        <w:tag w:val="list"/>
+        <w:id w:val="1665598473"/>
+        <w:placeholder>
+          <w:docPart w:val="50ED864F32644AED91D51699448C134A"/>
+        </w:placeholder>
+      </w:sdtPr>
+      <w:sdtContent>
+        <w:p>
+          <w:pPr>
+            <w:numPr>
+              <w:ilvl w:val="0"/>
+              <w:numId w:val="2"/>
+            </w:numPr>
+            <w:spacing w:after="0"/>
+            <w:rPr>
+              <w:rFonts w:ascii="Times New Roman" w:hAnsi="Times New Roman" w:cs="Times New Roman"/>
+              <w:sz w:val="24"/>
+              <w:szCs w:val="24"/>
+            </w:rPr>
+          </w:pPr>
+          <w:sdt>
+            <w:sdtPr>
+              <w:rPr>
+                <w:rFonts w:ascii="Times New Roman" w:hAnsi="Times New Roman" w:cs="Times New Roman"/>
+                <w:sz w:val="24"/>
+                <w:szCs w:val="24"/>
+              </w:rPr>
+              <w:alias w:val="value"/>
+              <w:tag w:val="text"/>
+              <w:id w:val="234356000"/>
+              <w:placeholder>
+                <w:docPart w:val="50ED864F32644AED91D51699448C134A"/>
+              </w:placeholder>
+            </w:sdtPr>
+            <w:sdtContent>
+              <w:r>
+                <w:rPr>
+                  <w:rFonts w:ascii="Times New Roman" w:hAnsi="Times New Roman" w:cs="Times New Roman"/>
+                  <w:sz w:val="24"/>
+                  <w:szCs w:val="24"/>
+                  <w:lang w:val="en-US"/>
+                </w:rPr>
+                <w:t>list</w:t>
+              </w:r>
+            </w:sdtContent>
+          </w:sdt>
+          <w:r>
+            <w:rPr>
+              <w:rFonts w:ascii="Times New Roman" w:hAnsi="Times New Roman" w:cs="Times New Roman"/>
+              <w:sz w:val="24"/>
+              <w:szCs w:val="24"/>
+              <w:lang w:val="en-US"/>
+            </w:rPr>
+            <w:t xml:space="preserve">  </w:t>
+          </w:r>
+        </w:p>
+        <w:sdt>
+          <w:sdtPr>
+            <w:rPr>
+              <w:rFonts w:ascii="Times New Roman" w:hAnsi="Times New Roman" w:cs="Times New Roman"/>
+              <w:sz w:val="24"/>
+              <w:szCs w:val="24"/>
+            </w:rPr>
+            <w:alias w:val="listnested"/>
+            <w:tag w:val="list"/>
+            <w:id w:val="520443852"/>
+            <w:placeholder>
+              <w:docPart w:val="50ED864F32644AED91D51699448C134A"/>
+            </w:placeholder>
+          </w:sdtPr>
+          <w:sdtContent>
+            <w:sdt>
+              <w:sdtPr>
+                <w:rPr>
+                  <w:rFonts w:ascii="Times New Roman" w:hAnsi="Times New Roman" w:cs="Times New Roman"/>
+                  <w:sz w:val="24"/>
+                  <w:szCs w:val="24"/>
+                </w:rPr>
+                <w:alias w:val="value"/>
+                <w:tag w:val="plain"/>
+                <w:id w:val="1966474572"/>
+                <w:placeholder>
+                  <w:docPart w:val="50ED864F32644AED91D51699448C134A"/>
+                </w:placeholder>
+              </w:sdtPr>
+              <w:sdtEndPr>
+                <w:rPr>
+                  <w:b/>
+                </w:rPr>
+              </w:sdtEndPr>
+              <w:sdtContent>
+                <w:p>
+                  <w:pPr>
+                    <w:numPr>
+                      <w:ilvl w:val="1"/>
+                      <w:numId w:val="2"/>
+                    </w:numPr>
+                    <w:spacing w:after="0"/>
+                    <w:rPr>
+                      <w:rFonts w:ascii="Times New Roman" w:hAnsi="Times New Roman" w:cs="Times New Roman"/>
+                      <w:sz w:val="24"/>
+                      <w:szCs w:val="24"/>
+                      <w:lang w:val="en-US"/>
+                    </w:rPr>
+                  </w:pPr>
+                  <w:sdt>
+                    <w:sdtPr>
+                      <w:rPr>
+                        <w:rFonts w:ascii="Times New Roman" w:hAnsi="Times New Roman" w:cs="Times New Roman"/>
+                        <w:sz w:val="24"/>
+                        <w:szCs w:val="24"/>
+                      </w:rPr>
+                      <w:alias w:val="normal"/>
+                      <w:tag w:val="text"/>
+                      <w:id w:val="-2096778176"/>
+                      <w:placeholder>
+                        <w:docPart w:val="B1615683D78440B6B80ADCF8AA0F3D97"/>
+                      </w:placeholder>
+                      <w:text/>
+                    </w:sdtPr>
+                    <w:sdtEndPr>
+                      <w:rPr>
+                        <w:lang w:val="en-US"/>
+                      </w:rPr>
+                    </w:sdtEndPr>
+                    <w:sdtContent>
+                      <w:r>
+                        <w:rPr>
+                          <w:rFonts w:ascii="Times New Roman" w:hAnsi="Times New Roman" w:cs="Times New Roman"/>
+                          <w:sz w:val="24"/>
+                          <w:szCs w:val="24"/>
+                          <w:lang w:val="en-US"/>
+                        </w:rPr>
+                        <w:t>Nested</w:t>
+                      </w:r>
+                    </w:sdtContent>
+                  </w:sdt>
+                </w:p>
+              </w:sdtContent>
+            </w:sdt>
+          </w:sdtContent>
+        </w:sdt>
+      </w:sdtContent>
+    </w:sdt>
+    <w:sdt>
+      <w:sdtPr>
+        <w:rPr>
+          <w:rFonts w:ascii="Times New Roman" w:hAnsi="Times New Roman" w:cs="Times New Roman"/>
+          <w:sz w:val="24"/>
+          <w:szCs w:val="24"/>
+        </w:rPr>
+        <w:alias w:val="list"/>
+        <w:tag w:val="list"/>
+        <w:id w:val="1097593642"/>
+        <w:placeholder>
+          <w:docPart w:val="5390899FB7AC47F4A1AAA1AF08A6275D"/>
+        </w:placeholder>
+      </w:sdtPr>
+      <w:sdtContent>
+        <w:p>
+          <w:pPr>
+            <w:numPr>
+              <w:ilvl w:val="0"/>
+              <w:numId w:val="2"/>
+            </w:numPr>
+            <w:spacing w:after="0"/>
+            <w:rPr>
+              <w:rFonts w:ascii="Times New Roman" w:hAnsi="Times New Roman" w:cs="Times New Roman"/>
+              <w:sz w:val="24"/>
+              <w:szCs w:val="24"/>
+            </w:rPr>
+          </w:pPr>
+          <w:sdt>
+            <w:sdtPr>
+              <w:rPr>
+                <w:rFonts w:ascii="Times New Roman" w:hAnsi="Times New Roman" w:cs="Times New Roman"/>
+                <w:sz w:val="24"/>
+                <w:szCs w:val="24"/>
+              </w:rPr>
+              <w:alias w:val="value"/>
+              <w:tag w:val="text"/>
+              <w:id w:val="138552146"/>
+              <w:placeholder>
+                <w:docPart w:val="5390899FB7AC47F4A1AAA1AF08A6275D"/>
+              </w:placeholder>
+            </w:sdtPr>
+            <w:sdtContent>
+              <w:r>
+                <w:rPr>
+                  <w:rFonts w:ascii="Times New Roman" w:hAnsi="Times New Roman" w:cs="Times New Roman"/>
+                  <w:sz w:val="24"/>
+                  <w:szCs w:val="24"/>
+                  <w:lang w:val="en-US"/>
+                </w:rPr>
+                <w:t>list</w:t>
+              </w:r>
+            </w:sdtContent>
+          </w:sdt>
+          <w:r>
+            <w:rPr>
+              <w:rFonts w:ascii="Times New Roman" w:hAnsi="Times New Roman" w:cs="Times New Roman"/>
+              <w:sz w:val="24"/>
+              <w:szCs w:val="24"/>
+              <w:lang w:val="en-US"/>
+            </w:rPr>
+            <w:t xml:space="preserve">  </w:t>
+          </w:r>
+        </w:p>
+        <w:sdt>
+          <w:sdtPr>
+            <w:rPr>
+              <w:rFonts w:ascii="Times New Roman" w:hAnsi="Times New Roman" w:cs="Times New Roman"/>
+              <w:sz w:val="24"/>
+              <w:szCs w:val="24"/>
+            </w:rPr>
+            <w:alias w:val="listnested"/>
+            <w:tag w:val="list"/>
+            <w:id w:val="1499689590"/>
+            <w:placeholder>
+              <w:docPart w:val="5390899FB7AC47F4A1AAA1AF08A6275D"/>
+            </w:placeholder>
+          </w:sdtPr>
+          <w:sdtContent>
+            <w:sdt>
+              <w:sdtPr>
+                <w:rPr>
+                  <w:rFonts w:ascii="Times New Roman" w:hAnsi="Times New Roman" w:cs="Times New Roman"/>
+                  <w:sz w:val="24"/>
+                  <w:szCs w:val="24"/>
+                </w:rPr>
+                <w:alias w:val="value"/>
+                <w:tag w:val="plain"/>
+                <w:id w:val="-2050830487"/>
+                <w:placeholder>
+                  <w:docPart w:val="5390899FB7AC47F4A1AAA1AF08A6275D"/>
+                </w:placeholder>
+              </w:sdtPr>
+              <w:sdtEndPr>
+                <w:rPr>
+                  <w:b/>
+                </w:rPr>
+              </w:sdtEndPr>
+              <w:sdtContent>
+                <w:p>
+                  <w:pPr>
+                    <w:numPr>
+                      <w:ilvl w:val="1"/>
+                      <w:numId w:val="2"/>
+                    </w:numPr>
+                    <w:spacing w:after="0"/>
+                    <w:rPr>
+                      <w:rFonts w:ascii="Times New Roman" w:hAnsi="Times New Roman" w:cs="Times New Roman"/>
+                      <w:sz w:val="24"/>
+                      <w:szCs w:val="24"/>
+                      <w:lang w:val="en-US"/>
+                    </w:rPr>
+                  </w:pPr>
+                  <w:sdt>
+                    <w:sdtPr>
+                      <w:rPr>
+                        <w:rFonts w:ascii="Times New Roman" w:hAnsi="Times New Roman" w:cs="Times New Roman"/>
+                        <w:sz w:val="24"/>
+                        <w:szCs w:val="24"/>
+                      </w:rPr>
+                      <w:alias w:val="normal"/>
+                      <w:tag w:val="text"/>
+                      <w:id w:val="1746841070"/>
+                      <w:placeholder>
+                        <w:docPart w:val="E58E70D7954145449F871AB61F656311"/>
+                      </w:placeholder>
+                      <w:text/>
+                    </w:sdtPr>
+                    <w:sdtEndPr>
+                      <w:rPr>
+                        <w:lang w:val="en-US"/>
+                      </w:rPr>
+                    </w:sdtEndPr>
+                    <w:sdtContent>
+                      <w:r>
+                        <w:rPr>
+                          <w:rFonts w:ascii="Times New Roman" w:hAnsi="Times New Roman" w:cs="Times New Roman"/>
+                          <w:sz w:val="24"/>
+                          <w:szCs w:val="24"/>
+                          <w:lang w:val="en-US"/>
+                        </w:rPr>
+                        <w:t>Nested</w:t>
+                      </w:r>
+                    </w:sdtContent>
+                  </w:sdt>
+                </w:p>
+              </w:sdtContent>
+            </w:sdt>
+          </w:sdtContent>
+        </w:sdt>
+      </w:sdtContent>
+    </w:sdt>
+    <w:p/>
     <w:sectPr>
       <w:pgSz w:w="12240" w:h="15840"/>
       <w:pgMar w:top="1440" w:right="1440" w:bottom="1440" w:left="1440" w:header="720" w:footer="720" w:gutter="0"/>
@@ -270,8 +3141,145 @@
       </w:pPr>
     </w:lvl>
   </w:abstractNum>
+  <w:abstractNum w:abstractNumId="1" w15:restartNumberingAfterBreak="0">
+    <w:nsid w:val="753B1C50"/>
+    <w:multiLevelType w:val="multilevel"/>
+    <w:tmpl w:val="B93CD54A"/>
+    <w:lvl w:ilvl="0">
+      <w:start w:val="1"/>
+      <w:numFmt w:val="decimal"/>
+      <w:lvlText w:val="%1."/>
+      <w:lvlJc w:val="left"/>
+      <w:pPr>
+        <w:tabs>
+          <w:tab w:val="num" w:pos="720"/>
+        </w:tabs>
+        <w:ind w:left="720" w:hanging="360"/>
+      </w:pPr>
+      <w:rPr>
+        <w:rFonts w:hint="default"/>
+      </w:rPr>
+    </w:lvl>
+    <w:lvl w:ilvl="1">
+      <w:start w:val="1"/>
+      <w:numFmt w:val="lowerLetter"/>
+      <w:lvlText w:val="%2)"/>
+      <w:lvlJc w:val="left"/>
+      <w:pPr>
+        <w:ind w:left="1080" w:hanging="360"/>
+      </w:pPr>
+    </w:lvl>
+    <w:lvl w:ilvl="2">
+      <w:start w:val="1"/>
+      <w:numFmt w:val="bullet"/>
+      <w:lvlText w:val="▪"/>
+      <w:lvlJc w:val="left"/>
+      <w:pPr>
+        <w:tabs>
+          <w:tab w:val="num" w:pos="1440"/>
+        </w:tabs>
+        <w:ind w:left="1440" w:hanging="360"/>
+      </w:pPr>
+      <w:rPr>
+        <w:rFonts w:ascii="OpenSymbol" w:hAnsi="OpenSymbol" w:cs="OpenSymbol" w:hint="default"/>
+      </w:rPr>
+    </w:lvl>
+    <w:lvl w:ilvl="3">
+      <w:start w:val="1"/>
+      <w:numFmt w:val="bullet"/>
+      <w:lvlText w:val=""/>
+      <w:lvlJc w:val="left"/>
+      <w:pPr>
+        <w:tabs>
+          <w:tab w:val="num" w:pos="1800"/>
+        </w:tabs>
+        <w:ind w:left="1800" w:hanging="360"/>
+      </w:pPr>
+      <w:rPr>
+        <w:rFonts w:ascii="Symbol" w:hAnsi="Symbol" w:cs="OpenSymbol" w:hint="default"/>
+      </w:rPr>
+    </w:lvl>
+    <w:lvl w:ilvl="4">
+      <w:start w:val="1"/>
+      <w:numFmt w:val="bullet"/>
+      <w:lvlText w:val="◦"/>
+      <w:lvlJc w:val="left"/>
+      <w:pPr>
+        <w:tabs>
+          <w:tab w:val="num" w:pos="2160"/>
+        </w:tabs>
+        <w:ind w:left="2160" w:hanging="360"/>
+      </w:pPr>
+      <w:rPr>
+        <w:rFonts w:ascii="OpenSymbol" w:hAnsi="OpenSymbol" w:cs="OpenSymbol" w:hint="default"/>
+      </w:rPr>
+    </w:lvl>
+    <w:lvl w:ilvl="5">
+      <w:start w:val="1"/>
+      <w:numFmt w:val="bullet"/>
+      <w:lvlText w:val="▪"/>
+      <w:lvlJc w:val="left"/>
+      <w:pPr>
+        <w:tabs>
+          <w:tab w:val="num" w:pos="2520"/>
+        </w:tabs>
+        <w:ind w:left="2520" w:hanging="360"/>
+      </w:pPr>
+      <w:rPr>
+        <w:rFonts w:ascii="OpenSymbol" w:hAnsi="OpenSymbol" w:cs="OpenSymbol" w:hint="default"/>
+      </w:rPr>
+    </w:lvl>
+    <w:lvl w:ilvl="6">
+      <w:start w:val="1"/>
+      <w:numFmt w:val="bullet"/>
+      <w:lvlText w:val=""/>
+      <w:lvlJc w:val="left"/>
+      <w:pPr>
+        <w:tabs>
+          <w:tab w:val="num" w:pos="2880"/>
+        </w:tabs>
+        <w:ind w:left="2880" w:hanging="360"/>
+      </w:pPr>
+      <w:rPr>
+        <w:rFonts w:ascii="Symbol" w:hAnsi="Symbol" w:cs="OpenSymbol" w:hint="default"/>
+      </w:rPr>
+    </w:lvl>
+    <w:lvl w:ilvl="7">
+      <w:start w:val="1"/>
+      <w:numFmt w:val="bullet"/>
+      <w:lvlText w:val="◦"/>
+      <w:lvlJc w:val="left"/>
+      <w:pPr>
+        <w:tabs>
+          <w:tab w:val="num" w:pos="3240"/>
+        </w:tabs>
+        <w:ind w:left="3240" w:hanging="360"/>
+      </w:pPr>
+      <w:rPr>
+        <w:rFonts w:ascii="OpenSymbol" w:hAnsi="OpenSymbol" w:cs="OpenSymbol" w:hint="default"/>
+      </w:rPr>
+    </w:lvl>
+    <w:lvl w:ilvl="8">
+      <w:start w:val="1"/>
+      <w:numFmt w:val="bullet"/>
+      <w:lvlText w:val="▪"/>
+      <w:lvlJc w:val="left"/>
+      <w:pPr>
+        <w:tabs>
+          <w:tab w:val="num" w:pos="3600"/>
+        </w:tabs>
+        <w:ind w:left="3600" w:hanging="360"/>
+      </w:pPr>
+      <w:rPr>
+        <w:rFonts w:ascii="OpenSymbol" w:hAnsi="OpenSymbol" w:cs="OpenSymbol" w:hint="default"/>
+      </w:rPr>
+    </w:lvl>
+  </w:abstractNum>
   <w:num w:numId="1" w16cid:durableId="1413158821">
     <w:abstractNumId w:val="0"/>
+  </w:num>
+  <w:num w:numId="2" w16cid:durableId="312953597">
+    <w:abstractNumId w:val="1"/>
   </w:num>
 </w:numbering>
 </file>
@@ -676,6 +3684,17 @@
   <w:style w:type="paragraph" w:default="1" w:styleId="Normal">
     <w:name w:val="Normal"/>
     <w:qFormat/>
+    <w:rsid w:val="002F39FE"/>
+    <w:pPr>
+      <w:spacing w:after="200" w:line="276" w:lineRule="auto"/>
+    </w:pPr>
+    <w:rPr>
+      <w:kern w:val="0"/>
+      <w:sz w:val="22"/>
+      <w:szCs w:val="22"/>
+      <w:lang w:val="ru-RU"/>
+      <w14:ligatures w14:val="none"/>
+    </w:rPr>
   </w:style>
   <w:style w:type="paragraph" w:styleId="Heading1">
     <w:name w:val="heading 1"/>
@@ -1211,7 +4230,7 @@
   <w:docParts>
     <w:docPart>
       <w:docPartPr>
-        <w:name w:val="C4633181E6CA4F0EB843B5C8BC8DA5F7"/>
+        <w:name w:val="1A4FF759FB69432BB35BFD16B2CC9610"/>
         <w:category>
           <w:name w:val="General"/>
           <w:gallery w:val="placeholder"/>
@@ -1222,25 +4241,25 @@
         <w:behaviors>
           <w:behavior w:val="content"/>
         </w:behaviors>
-        <w:guid w:val="{AD04DF6A-A75E-4E94-87B3-EA16763AF3F1}"/>
+        <w:guid w:val="{ED7D134E-BF4D-46C3-A883-85BFF74CDC1C}"/>
       </w:docPartPr>
       <w:docPartBody>
         <w:p>
           <w:pPr>
-            <w:pStyle w:val="C4633181E6CA4F0EB843B5C8BC8DA5F7"/>
+            <w:pStyle w:val="1A4FF759FB69432BB35BFD16B2CC9610"/>
           </w:pPr>
           <w:r>
             <w:rPr>
               <w:rStyle w:val="PlaceholderText"/>
             </w:rPr>
-            <w:t>Click or tap here to enter text.</w:t>
+            <w:t>Место для ввода текста.</w:t>
           </w:r>
         </w:p>
       </w:docPartBody>
     </w:docPart>
     <w:docPart>
       <w:docPartPr>
-        <w:name w:val="C225E55413FF47C1A15CC961FD7F4F82"/>
+        <w:name w:val="7CB08AB7DD0449E3AD3B7622A5E660E7"/>
         <w:category>
           <w:name w:val="General"/>
           <w:gallery w:val="placeholder"/>
@@ -1251,25 +4270,25 @@
         <w:behaviors>
           <w:behavior w:val="content"/>
         </w:behaviors>
-        <w:guid w:val="{C488441E-8147-448B-BE45-CDB21C3A31C9}"/>
+        <w:guid w:val="{04906FF4-81F9-4405-AD83-E5615842A6B7}"/>
       </w:docPartPr>
       <w:docPartBody>
         <w:p>
           <w:pPr>
-            <w:pStyle w:val="C225E55413FF47C1A15CC961FD7F4F82"/>
+            <w:pStyle w:val="7CB08AB7DD0449E3AD3B7622A5E660E7"/>
           </w:pPr>
           <w:r>
             <w:rPr>
               <w:rStyle w:val="PlaceholderText"/>
             </w:rPr>
-            <w:t>Click or tap here to enter text.</w:t>
+            <w:t>Место для ввода текста.</w:t>
           </w:r>
         </w:p>
       </w:docPartBody>
     </w:docPart>
     <w:docPart>
       <w:docPartPr>
-        <w:name w:val="476173B720634C39B07DF92D91DEF4D0"/>
+        <w:name w:val="72608374DFF546B899ED8213F4E5DEAE"/>
         <w:category>
           <w:name w:val="General"/>
           <w:gallery w:val="placeholder"/>
@@ -1280,25 +4299,25 @@
         <w:behaviors>
           <w:behavior w:val="content"/>
         </w:behaviors>
-        <w:guid w:val="{60D5B7DB-FB34-4B7F-A751-770804415846}"/>
+        <w:guid w:val="{08E9BE9D-A25F-40A4-85D8-599981659104}"/>
       </w:docPartPr>
       <w:docPartBody>
         <w:p>
           <w:pPr>
-            <w:pStyle w:val="476173B720634C39B07DF92D91DEF4D0"/>
+            <w:pStyle w:val="72608374DFF546B899ED8213F4E5DEAE"/>
           </w:pPr>
           <w:r>
             <w:rPr>
               <w:rStyle w:val="PlaceholderText"/>
             </w:rPr>
-            <w:t>Click or tap here to enter text.</w:t>
+            <w:t>Место для ввода текста.</w:t>
           </w:r>
         </w:p>
       </w:docPartBody>
     </w:docPart>
     <w:docPart>
       <w:docPartPr>
-        <w:name w:val="4098FA31A0C94C4CBAD83127360F14B0"/>
+        <w:name w:val="469529EC506D469394742F9ED369F87F"/>
         <w:category>
           <w:name w:val="General"/>
           <w:gallery w:val="placeholder"/>
@@ -1309,31 +4328,25 @@
         <w:behaviors>
           <w:behavior w:val="content"/>
         </w:behaviors>
-        <w:guid w:val="{73F783EA-EC4B-4911-9531-FC4BFFBA95BD}"/>
+        <w:guid w:val="{859CA188-FF1A-4211-930A-51478127DC2F}"/>
       </w:docPartPr>
       <w:docPartBody>
         <w:p>
           <w:pPr>
-            <w:pStyle w:val="4098FA31A0C94C4CBAD83127360F14B01"/>
+            <w:pStyle w:val="469529EC506D469394742F9ED369F87F"/>
           </w:pPr>
           <w:r>
             <w:rPr>
               <w:rStyle w:val="PlaceholderText"/>
             </w:rPr>
-            <w:t>Click or tap here to enter text.</w:t>
-          </w:r>
-          <w:r>
-            <w:rPr>
-              <w:rStyle w:val="PlaceholderText"/>
-            </w:rPr>
-            <w:tab/>
+            <w:t>Место для ввода текста.</w:t>
           </w:r>
         </w:p>
       </w:docPartBody>
     </w:docPart>
     <w:docPart>
       <w:docPartPr>
-        <w:name w:val="22735B264298444489F839DE008E1D1C"/>
+        <w:name w:val="460904E5C3F74FB6BB94FAF169F0B3EE"/>
         <w:category>
           <w:name w:val="General"/>
           <w:gallery w:val="placeholder"/>
@@ -1344,25 +4357,25 @@
         <w:behaviors>
           <w:behavior w:val="content"/>
         </w:behaviors>
-        <w:guid w:val="{412B3C6D-3E06-4059-9B66-CF75B56FC809}"/>
+        <w:guid w:val="{67D71A92-498B-420C-8019-3C9A5CB80F22}"/>
       </w:docPartPr>
       <w:docPartBody>
         <w:p>
           <w:pPr>
-            <w:pStyle w:val="22735B264298444489F839DE008E1D1C1"/>
+            <w:pStyle w:val="460904E5C3F74FB6BB94FAF169F0B3EE"/>
           </w:pPr>
           <w:r>
             <w:rPr>
               <w:rStyle w:val="PlaceholderText"/>
             </w:rPr>
-            <w:t>Click or tap here to enter text.</w:t>
+            <w:t>Место для ввода текста.</w:t>
           </w:r>
         </w:p>
       </w:docPartBody>
     </w:docPart>
     <w:docPart>
       <w:docPartPr>
-        <w:name w:val="B291CAD194244AF99D0E723155781E8F"/>
+        <w:name w:val="79F654169CBF4A0A80B375A9514A20B2"/>
         <w:category>
           <w:name w:val="General"/>
           <w:gallery w:val="placeholder"/>
@@ -1373,18 +4386,1004 @@
         <w:behaviors>
           <w:behavior w:val="content"/>
         </w:behaviors>
-        <w:guid w:val="{24940EBD-9A7B-4473-A0C1-5C5D527F8A05}"/>
+        <w:guid w:val="{BB85987D-9828-4DCC-BFCE-DADABBA48BAF}"/>
       </w:docPartPr>
       <w:docPartBody>
         <w:p>
           <w:pPr>
-            <w:pStyle w:val="B291CAD194244AF99D0E723155781E8F1"/>
+            <w:pStyle w:val="79F654169CBF4A0A80B375A9514A20B2"/>
           </w:pPr>
           <w:r>
             <w:rPr>
               <w:rStyle w:val="PlaceholderText"/>
             </w:rPr>
-            <w:t>Click or tap here to enter text.</w:t>
+            <w:t>Место для ввода текста.</w:t>
+          </w:r>
+        </w:p>
+      </w:docPartBody>
+    </w:docPart>
+    <w:docPart>
+      <w:docPartPr>
+        <w:name w:val="7279D6994F0049D5A1E96710FE52ED4F"/>
+        <w:category>
+          <w:name w:val="General"/>
+          <w:gallery w:val="placeholder"/>
+        </w:category>
+        <w:types>
+          <w:type w:val="bbPlcHdr"/>
+        </w:types>
+        <w:behaviors>
+          <w:behavior w:val="content"/>
+        </w:behaviors>
+        <w:guid w:val="{6C01C05A-8B73-4422-BBD7-62BFF0C48D54}"/>
+      </w:docPartPr>
+      <w:docPartBody>
+        <w:p>
+          <w:pPr>
+            <w:pStyle w:val="7279D6994F0049D5A1E96710FE52ED4F"/>
+          </w:pPr>
+          <w:r>
+            <w:rPr>
+              <w:rStyle w:val="PlaceholderText"/>
+            </w:rPr>
+            <w:t>Место для ввода текста.</w:t>
+          </w:r>
+        </w:p>
+      </w:docPartBody>
+    </w:docPart>
+    <w:docPart>
+      <w:docPartPr>
+        <w:name w:val="ED840EC4C4294A4F8A260CB5BD745318"/>
+        <w:category>
+          <w:name w:val="General"/>
+          <w:gallery w:val="placeholder"/>
+        </w:category>
+        <w:types>
+          <w:type w:val="bbPlcHdr"/>
+        </w:types>
+        <w:behaviors>
+          <w:behavior w:val="content"/>
+        </w:behaviors>
+        <w:guid w:val="{53E61053-8871-40DE-B4D9-C9A2A5FEE353}"/>
+      </w:docPartPr>
+      <w:docPartBody>
+        <w:p>
+          <w:pPr>
+            <w:pStyle w:val="ED840EC4C4294A4F8A260CB5BD745318"/>
+          </w:pPr>
+          <w:r>
+            <w:rPr>
+              <w:rStyle w:val="PlaceholderText"/>
+            </w:rPr>
+            <w:t>Место для ввода текста.</w:t>
+          </w:r>
+        </w:p>
+      </w:docPartBody>
+    </w:docPart>
+    <w:docPart>
+      <w:docPartPr>
+        <w:name w:val="919DB4FB6F3C4A28ADBEE0EDF694A340"/>
+        <w:category>
+          <w:name w:val="General"/>
+          <w:gallery w:val="placeholder"/>
+        </w:category>
+        <w:types>
+          <w:type w:val="bbPlcHdr"/>
+        </w:types>
+        <w:behaviors>
+          <w:behavior w:val="content"/>
+        </w:behaviors>
+        <w:guid w:val="{9D7CEDB9-328D-4DEE-AAE9-43FE974262E0}"/>
+      </w:docPartPr>
+      <w:docPartBody>
+        <w:p>
+          <w:pPr>
+            <w:pStyle w:val="919DB4FB6F3C4A28ADBEE0EDF694A340"/>
+          </w:pPr>
+          <w:r>
+            <w:rPr>
+              <w:rStyle w:val="PlaceholderText"/>
+            </w:rPr>
+            <w:t>Место для ввода текста.</w:t>
+          </w:r>
+        </w:p>
+      </w:docPartBody>
+    </w:docPart>
+    <w:docPart>
+      <w:docPartPr>
+        <w:name w:val="8B7CB0CFE7AB4BC18FCA334616FD21B9"/>
+        <w:category>
+          <w:name w:val="General"/>
+          <w:gallery w:val="placeholder"/>
+        </w:category>
+        <w:types>
+          <w:type w:val="bbPlcHdr"/>
+        </w:types>
+        <w:behaviors>
+          <w:behavior w:val="content"/>
+        </w:behaviors>
+        <w:guid w:val="{F4A973F7-831C-40C6-8C41-E334D2C0EA91}"/>
+      </w:docPartPr>
+      <w:docPartBody>
+        <w:p>
+          <w:pPr>
+            <w:pStyle w:val="8B7CB0CFE7AB4BC18FCA334616FD21B9"/>
+          </w:pPr>
+          <w:r>
+            <w:rPr>
+              <w:rStyle w:val="PlaceholderText"/>
+            </w:rPr>
+            <w:t>Место для ввода текста.</w:t>
+          </w:r>
+        </w:p>
+      </w:docPartBody>
+    </w:docPart>
+    <w:docPart>
+      <w:docPartPr>
+        <w:name w:val="6D16C78413EC4D14B70653F8D941A6FD"/>
+        <w:category>
+          <w:name w:val="General"/>
+          <w:gallery w:val="placeholder"/>
+        </w:category>
+        <w:types>
+          <w:type w:val="bbPlcHdr"/>
+        </w:types>
+        <w:behaviors>
+          <w:behavior w:val="content"/>
+        </w:behaviors>
+        <w:guid w:val="{31102E13-2956-4FCE-8011-113FB5C794F3}"/>
+      </w:docPartPr>
+      <w:docPartBody>
+        <w:p>
+          <w:pPr>
+            <w:pStyle w:val="6D16C78413EC4D14B70653F8D941A6FD"/>
+          </w:pPr>
+          <w:r>
+            <w:rPr>
+              <w:rStyle w:val="PlaceholderText"/>
+            </w:rPr>
+            <w:t>Место для ввода текста.</w:t>
+          </w:r>
+        </w:p>
+      </w:docPartBody>
+    </w:docPart>
+    <w:docPart>
+      <w:docPartPr>
+        <w:name w:val="26FDF428798D4A49AE06858A2625F3C6"/>
+        <w:category>
+          <w:name w:val="General"/>
+          <w:gallery w:val="placeholder"/>
+        </w:category>
+        <w:types>
+          <w:type w:val="bbPlcHdr"/>
+        </w:types>
+        <w:behaviors>
+          <w:behavior w:val="content"/>
+        </w:behaviors>
+        <w:guid w:val="{E354128B-C959-42EF-8EB0-EA7E7FE047FF}"/>
+      </w:docPartPr>
+      <w:docPartBody>
+        <w:p>
+          <w:pPr>
+            <w:pStyle w:val="26FDF428798D4A49AE06858A2625F3C6"/>
+          </w:pPr>
+          <w:r>
+            <w:rPr>
+              <w:rStyle w:val="PlaceholderText"/>
+            </w:rPr>
+            <w:t>Место для ввода текста.</w:t>
+          </w:r>
+        </w:p>
+      </w:docPartBody>
+    </w:docPart>
+    <w:docPart>
+      <w:docPartPr>
+        <w:name w:val="38AB9F92243F4B40ABE5492FD6BA15EF"/>
+        <w:category>
+          <w:name w:val="General"/>
+          <w:gallery w:val="placeholder"/>
+        </w:category>
+        <w:types>
+          <w:type w:val="bbPlcHdr"/>
+        </w:types>
+        <w:behaviors>
+          <w:behavior w:val="content"/>
+        </w:behaviors>
+        <w:guid w:val="{025338D1-D69B-4DAE-9758-62D43C02114E}"/>
+      </w:docPartPr>
+      <w:docPartBody>
+        <w:p>
+          <w:pPr>
+            <w:pStyle w:val="38AB9F92243F4B40ABE5492FD6BA15EF"/>
+          </w:pPr>
+          <w:r>
+            <w:rPr>
+              <w:rStyle w:val="PlaceholderText"/>
+            </w:rPr>
+            <w:t>Место для ввода текста.</w:t>
+          </w:r>
+        </w:p>
+      </w:docPartBody>
+    </w:docPart>
+    <w:docPart>
+      <w:docPartPr>
+        <w:name w:val="BE3DFD935E124A15847CECEC1C1B33FC"/>
+        <w:category>
+          <w:name w:val="General"/>
+          <w:gallery w:val="placeholder"/>
+        </w:category>
+        <w:types>
+          <w:type w:val="bbPlcHdr"/>
+        </w:types>
+        <w:behaviors>
+          <w:behavior w:val="content"/>
+        </w:behaviors>
+        <w:guid w:val="{F54E68E6-4A6E-4224-B434-5E949615E6BF}"/>
+      </w:docPartPr>
+      <w:docPartBody>
+        <w:p>
+          <w:pPr>
+            <w:pStyle w:val="BE3DFD935E124A15847CECEC1C1B33FC"/>
+          </w:pPr>
+          <w:r>
+            <w:rPr>
+              <w:rStyle w:val="PlaceholderText"/>
+            </w:rPr>
+            <w:t>Место для ввода текста.</w:t>
+          </w:r>
+        </w:p>
+      </w:docPartBody>
+    </w:docPart>
+    <w:docPart>
+      <w:docPartPr>
+        <w:name w:val="62F613B4D6BA413D9E65AB5767160C39"/>
+        <w:category>
+          <w:name w:val="General"/>
+          <w:gallery w:val="placeholder"/>
+        </w:category>
+        <w:types>
+          <w:type w:val="bbPlcHdr"/>
+        </w:types>
+        <w:behaviors>
+          <w:behavior w:val="content"/>
+        </w:behaviors>
+        <w:guid w:val="{C77065E7-85DD-4CA9-9C11-79BB7AC8C298}"/>
+      </w:docPartPr>
+      <w:docPartBody>
+        <w:p>
+          <w:pPr>
+            <w:pStyle w:val="62F613B4D6BA413D9E65AB5767160C39"/>
+          </w:pPr>
+          <w:r>
+            <w:rPr>
+              <w:rStyle w:val="PlaceholderText"/>
+            </w:rPr>
+            <w:t>Место для ввода текста.</w:t>
+          </w:r>
+        </w:p>
+      </w:docPartBody>
+    </w:docPart>
+    <w:docPart>
+      <w:docPartPr>
+        <w:name w:val="CCC50183112F4C0883D61143B31EE8D9"/>
+        <w:category>
+          <w:name w:val="General"/>
+          <w:gallery w:val="placeholder"/>
+        </w:category>
+        <w:types>
+          <w:type w:val="bbPlcHdr"/>
+        </w:types>
+        <w:behaviors>
+          <w:behavior w:val="content"/>
+        </w:behaviors>
+        <w:guid w:val="{1AD0A931-6CB7-424F-A96D-ABB4102DAD47}"/>
+      </w:docPartPr>
+      <w:docPartBody>
+        <w:p>
+          <w:pPr>
+            <w:pStyle w:val="CCC50183112F4C0883D61143B31EE8D9"/>
+          </w:pPr>
+          <w:r>
+            <w:rPr>
+              <w:rStyle w:val="PlaceholderText"/>
+            </w:rPr>
+            <w:t>Место для ввода текста.</w:t>
+          </w:r>
+        </w:p>
+      </w:docPartBody>
+    </w:docPart>
+    <w:docPart>
+      <w:docPartPr>
+        <w:name w:val="88F9A342AF02481487BBB85A3B68B563"/>
+        <w:category>
+          <w:name w:val="General"/>
+          <w:gallery w:val="placeholder"/>
+        </w:category>
+        <w:types>
+          <w:type w:val="bbPlcHdr"/>
+        </w:types>
+        <w:behaviors>
+          <w:behavior w:val="content"/>
+        </w:behaviors>
+        <w:guid w:val="{022AD251-A0A0-4432-8D27-CD3C1DB4C1FD}"/>
+      </w:docPartPr>
+      <w:docPartBody>
+        <w:p>
+          <w:pPr>
+            <w:pStyle w:val="88F9A342AF02481487BBB85A3B68B563"/>
+          </w:pPr>
+          <w:r>
+            <w:rPr>
+              <w:rStyle w:val="PlaceholderText"/>
+            </w:rPr>
+            <w:t>Место для ввода текста.</w:t>
+          </w:r>
+        </w:p>
+      </w:docPartBody>
+    </w:docPart>
+    <w:docPart>
+      <w:docPartPr>
+        <w:name w:val="B9DC4B974B264848885788783D89C914"/>
+        <w:category>
+          <w:name w:val="General"/>
+          <w:gallery w:val="placeholder"/>
+        </w:category>
+        <w:types>
+          <w:type w:val="bbPlcHdr"/>
+        </w:types>
+        <w:behaviors>
+          <w:behavior w:val="content"/>
+        </w:behaviors>
+        <w:guid w:val="{0DF2185A-5838-4BFA-95E3-4423D808D020}"/>
+      </w:docPartPr>
+      <w:docPartBody>
+        <w:p>
+          <w:pPr>
+            <w:pStyle w:val="B9DC4B974B264848885788783D89C914"/>
+          </w:pPr>
+          <w:r>
+            <w:rPr>
+              <w:rStyle w:val="PlaceholderText"/>
+            </w:rPr>
+            <w:t>Место для ввода текста.</w:t>
+          </w:r>
+        </w:p>
+      </w:docPartBody>
+    </w:docPart>
+    <w:docPart>
+      <w:docPartPr>
+        <w:name w:val="2E8B9A089C8B4AC1B7A2F7BAF0DE9449"/>
+        <w:category>
+          <w:name w:val="General"/>
+          <w:gallery w:val="placeholder"/>
+        </w:category>
+        <w:types>
+          <w:type w:val="bbPlcHdr"/>
+        </w:types>
+        <w:behaviors>
+          <w:behavior w:val="content"/>
+        </w:behaviors>
+        <w:guid w:val="{8D2BA1C8-47FC-4557-9F34-377C04EE4372}"/>
+      </w:docPartPr>
+      <w:docPartBody>
+        <w:p>
+          <w:pPr>
+            <w:pStyle w:val="2E8B9A089C8B4AC1B7A2F7BAF0DE9449"/>
+          </w:pPr>
+          <w:r>
+            <w:rPr>
+              <w:rStyle w:val="PlaceholderText"/>
+            </w:rPr>
+            <w:t>Место для ввода текста.</w:t>
+          </w:r>
+        </w:p>
+      </w:docPartBody>
+    </w:docPart>
+    <w:docPart>
+      <w:docPartPr>
+        <w:name w:val="8E6D655F85544DDFBADFDD5CF50DBF07"/>
+        <w:category>
+          <w:name w:val="General"/>
+          <w:gallery w:val="placeholder"/>
+        </w:category>
+        <w:types>
+          <w:type w:val="bbPlcHdr"/>
+        </w:types>
+        <w:behaviors>
+          <w:behavior w:val="content"/>
+        </w:behaviors>
+        <w:guid w:val="{ED462439-FCD2-4907-8C39-9EF1BF9E949D}"/>
+      </w:docPartPr>
+      <w:docPartBody>
+        <w:p>
+          <w:pPr>
+            <w:pStyle w:val="8E6D655F85544DDFBADFDD5CF50DBF07"/>
+          </w:pPr>
+          <w:r>
+            <w:rPr>
+              <w:rStyle w:val="PlaceholderText"/>
+            </w:rPr>
+            <w:t>Место для ввода текста.</w:t>
+          </w:r>
+        </w:p>
+      </w:docPartBody>
+    </w:docPart>
+    <w:docPart>
+      <w:docPartPr>
+        <w:name w:val="040C8D05464B4AFC90D9B94FB006211D"/>
+        <w:category>
+          <w:name w:val="General"/>
+          <w:gallery w:val="placeholder"/>
+        </w:category>
+        <w:types>
+          <w:type w:val="bbPlcHdr"/>
+        </w:types>
+        <w:behaviors>
+          <w:behavior w:val="content"/>
+        </w:behaviors>
+        <w:guid w:val="{7B276241-50D5-4A60-80B3-19E0184C8BB9}"/>
+      </w:docPartPr>
+      <w:docPartBody>
+        <w:p>
+          <w:pPr>
+            <w:pStyle w:val="040C8D05464B4AFC90D9B94FB006211D"/>
+          </w:pPr>
+          <w:r>
+            <w:rPr>
+              <w:rStyle w:val="PlaceholderText"/>
+            </w:rPr>
+            <w:t>Место для ввода текста.</w:t>
+          </w:r>
+        </w:p>
+      </w:docPartBody>
+    </w:docPart>
+    <w:docPart>
+      <w:docPartPr>
+        <w:name w:val="B69015A4AE2549598AA294CA36216F2A"/>
+        <w:category>
+          <w:name w:val="General"/>
+          <w:gallery w:val="placeholder"/>
+        </w:category>
+        <w:types>
+          <w:type w:val="bbPlcHdr"/>
+        </w:types>
+        <w:behaviors>
+          <w:behavior w:val="content"/>
+        </w:behaviors>
+        <w:guid w:val="{965B3E91-96B1-4C3B-BA99-B4118B5E6A7E}"/>
+      </w:docPartPr>
+      <w:docPartBody>
+        <w:p>
+          <w:pPr>
+            <w:pStyle w:val="B69015A4AE2549598AA294CA36216F2A"/>
+          </w:pPr>
+          <w:r>
+            <w:rPr>
+              <w:rStyle w:val="PlaceholderText"/>
+            </w:rPr>
+            <w:t>Место для ввода текста.</w:t>
+          </w:r>
+        </w:p>
+      </w:docPartBody>
+    </w:docPart>
+    <w:docPart>
+      <w:docPartPr>
+        <w:name w:val="8DB60627C07D4C098480673C258D0696"/>
+        <w:category>
+          <w:name w:val="General"/>
+          <w:gallery w:val="placeholder"/>
+        </w:category>
+        <w:types>
+          <w:type w:val="bbPlcHdr"/>
+        </w:types>
+        <w:behaviors>
+          <w:behavior w:val="content"/>
+        </w:behaviors>
+        <w:guid w:val="{729F0DAC-1CB3-414A-A833-5CA17626336D}"/>
+      </w:docPartPr>
+      <w:docPartBody>
+        <w:p>
+          <w:pPr>
+            <w:pStyle w:val="8DB60627C07D4C098480673C258D0696"/>
+          </w:pPr>
+          <w:r>
+            <w:rPr>
+              <w:rStyle w:val="PlaceholderText"/>
+            </w:rPr>
+            <w:t>Место для ввода текста.</w:t>
+          </w:r>
+        </w:p>
+      </w:docPartBody>
+    </w:docPart>
+    <w:docPart>
+      <w:docPartPr>
+        <w:name w:val="2400C5FAB557467AAF77283901221EEF"/>
+        <w:category>
+          <w:name w:val="General"/>
+          <w:gallery w:val="placeholder"/>
+        </w:category>
+        <w:types>
+          <w:type w:val="bbPlcHdr"/>
+        </w:types>
+        <w:behaviors>
+          <w:behavior w:val="content"/>
+        </w:behaviors>
+        <w:guid w:val="{1F2940CE-086A-4046-8759-EA93092B6574}"/>
+      </w:docPartPr>
+      <w:docPartBody>
+        <w:p>
+          <w:pPr>
+            <w:pStyle w:val="2400C5FAB557467AAF77283901221EEF"/>
+          </w:pPr>
+          <w:r>
+            <w:rPr>
+              <w:rStyle w:val="PlaceholderText"/>
+            </w:rPr>
+            <w:t>Место для ввода текста.</w:t>
+          </w:r>
+        </w:p>
+      </w:docPartBody>
+    </w:docPart>
+    <w:docPart>
+      <w:docPartPr>
+        <w:name w:val="B772448C1C7D41C48DF78E8A0518D48A"/>
+        <w:category>
+          <w:name w:val="General"/>
+          <w:gallery w:val="placeholder"/>
+        </w:category>
+        <w:types>
+          <w:type w:val="bbPlcHdr"/>
+        </w:types>
+        <w:behaviors>
+          <w:behavior w:val="content"/>
+        </w:behaviors>
+        <w:guid w:val="{4E18A894-0BCC-4E8D-B93A-CCB00CE97B43}"/>
+      </w:docPartPr>
+      <w:docPartBody>
+        <w:p>
+          <w:pPr>
+            <w:pStyle w:val="B772448C1C7D41C48DF78E8A0518D48A"/>
+          </w:pPr>
+          <w:r>
+            <w:rPr>
+              <w:rStyle w:val="PlaceholderText"/>
+            </w:rPr>
+            <w:t>Место для ввода текста.</w:t>
+          </w:r>
+        </w:p>
+      </w:docPartBody>
+    </w:docPart>
+    <w:docPart>
+      <w:docPartPr>
+        <w:name w:val="F3A0F53AC21940348CCDA34AE246BA2C"/>
+        <w:category>
+          <w:name w:val="General"/>
+          <w:gallery w:val="placeholder"/>
+        </w:category>
+        <w:types>
+          <w:type w:val="bbPlcHdr"/>
+        </w:types>
+        <w:behaviors>
+          <w:behavior w:val="content"/>
+        </w:behaviors>
+        <w:guid w:val="{39740DCF-3B25-4ADF-815E-7C5D63EBA617}"/>
+      </w:docPartPr>
+      <w:docPartBody>
+        <w:p>
+          <w:pPr>
+            <w:pStyle w:val="F3A0F53AC21940348CCDA34AE246BA2C"/>
+          </w:pPr>
+          <w:r>
+            <w:rPr>
+              <w:rStyle w:val="PlaceholderText"/>
+            </w:rPr>
+            <w:t>Место для ввода текста.</w:t>
+          </w:r>
+        </w:p>
+      </w:docPartBody>
+    </w:docPart>
+    <w:docPart>
+      <w:docPartPr>
+        <w:name w:val="58CDDFBACB094091963E1CBEB0E7B826"/>
+        <w:category>
+          <w:name w:val="General"/>
+          <w:gallery w:val="placeholder"/>
+        </w:category>
+        <w:types>
+          <w:type w:val="bbPlcHdr"/>
+        </w:types>
+        <w:behaviors>
+          <w:behavior w:val="content"/>
+        </w:behaviors>
+        <w:guid w:val="{B180D624-B394-410F-9818-E5C68A324338}"/>
+      </w:docPartPr>
+      <w:docPartBody>
+        <w:p>
+          <w:pPr>
+            <w:pStyle w:val="58CDDFBACB094091963E1CBEB0E7B826"/>
+          </w:pPr>
+          <w:r>
+            <w:rPr>
+              <w:rStyle w:val="PlaceholderText"/>
+            </w:rPr>
+            <w:t>Место для ввода текста.</w:t>
+          </w:r>
+        </w:p>
+      </w:docPartBody>
+    </w:docPart>
+    <w:docPart>
+      <w:docPartPr>
+        <w:name w:val="55AFCED5F5F94060B35BDD6E0DFED51C"/>
+        <w:category>
+          <w:name w:val="General"/>
+          <w:gallery w:val="placeholder"/>
+        </w:category>
+        <w:types>
+          <w:type w:val="bbPlcHdr"/>
+        </w:types>
+        <w:behaviors>
+          <w:behavior w:val="content"/>
+        </w:behaviors>
+        <w:guid w:val="{857B7F8B-CD81-4916-8D97-E8E4ACCD8D54}"/>
+      </w:docPartPr>
+      <w:docPartBody>
+        <w:p>
+          <w:pPr>
+            <w:pStyle w:val="55AFCED5F5F94060B35BDD6E0DFED51C"/>
+          </w:pPr>
+          <w:r>
+            <w:rPr>
+              <w:rStyle w:val="PlaceholderText"/>
+            </w:rPr>
+            <w:t>Место для ввода текста.</w:t>
+          </w:r>
+        </w:p>
+      </w:docPartBody>
+    </w:docPart>
+    <w:docPart>
+      <w:docPartPr>
+        <w:name w:val="ED511DAAE1D14713A498A43C36666F0D"/>
+        <w:category>
+          <w:name w:val="General"/>
+          <w:gallery w:val="placeholder"/>
+        </w:category>
+        <w:types>
+          <w:type w:val="bbPlcHdr"/>
+        </w:types>
+        <w:behaviors>
+          <w:behavior w:val="content"/>
+        </w:behaviors>
+        <w:guid w:val="{2526A2C7-2B7C-4E48-8F7B-0E8B27803F6E}"/>
+      </w:docPartPr>
+      <w:docPartBody>
+        <w:p>
+          <w:pPr>
+            <w:pStyle w:val="ED511DAAE1D14713A498A43C36666F0D"/>
+          </w:pPr>
+          <w:r>
+            <w:rPr>
+              <w:rStyle w:val="PlaceholderText"/>
+            </w:rPr>
+            <w:t>Место для ввода текста.</w:t>
+          </w:r>
+        </w:p>
+      </w:docPartBody>
+    </w:docPart>
+    <w:docPart>
+      <w:docPartPr>
+        <w:name w:val="22EECF79FC1449FBA267C1ECB2AADC0E"/>
+        <w:category>
+          <w:name w:val="General"/>
+          <w:gallery w:val="placeholder"/>
+        </w:category>
+        <w:types>
+          <w:type w:val="bbPlcHdr"/>
+        </w:types>
+        <w:behaviors>
+          <w:behavior w:val="content"/>
+        </w:behaviors>
+        <w:guid w:val="{4547E56A-4770-4E71-98F4-CFC78B82E442}"/>
+      </w:docPartPr>
+      <w:docPartBody>
+        <w:p>
+          <w:pPr>
+            <w:pStyle w:val="22EECF79FC1449FBA267C1ECB2AADC0E"/>
+          </w:pPr>
+          <w:r>
+            <w:rPr>
+              <w:rStyle w:val="PlaceholderText"/>
+            </w:rPr>
+            <w:t>Место для ввода текста.</w:t>
+          </w:r>
+        </w:p>
+      </w:docPartBody>
+    </w:docPart>
+    <w:docPart>
+      <w:docPartPr>
+        <w:name w:val="63CD6579CA464EDCA69680D7C2D87153"/>
+        <w:category>
+          <w:name w:val="General"/>
+          <w:gallery w:val="placeholder"/>
+        </w:category>
+        <w:types>
+          <w:type w:val="bbPlcHdr"/>
+        </w:types>
+        <w:behaviors>
+          <w:behavior w:val="content"/>
+        </w:behaviors>
+        <w:guid w:val="{D714A852-E8F4-42AB-BA39-93602F56A04C}"/>
+      </w:docPartPr>
+      <w:docPartBody>
+        <w:p>
+          <w:pPr>
+            <w:pStyle w:val="63CD6579CA464EDCA69680D7C2D87153"/>
+          </w:pPr>
+          <w:r>
+            <w:rPr>
+              <w:rStyle w:val="PlaceholderText"/>
+            </w:rPr>
+            <w:t>Место для ввода текста.</w:t>
+          </w:r>
+        </w:p>
+      </w:docPartBody>
+    </w:docPart>
+    <w:docPart>
+      <w:docPartPr>
+        <w:name w:val="B0A406DCE24D42479466BC0D79A8452D"/>
+        <w:category>
+          <w:name w:val="General"/>
+          <w:gallery w:val="placeholder"/>
+        </w:category>
+        <w:types>
+          <w:type w:val="bbPlcHdr"/>
+        </w:types>
+        <w:behaviors>
+          <w:behavior w:val="content"/>
+        </w:behaviors>
+        <w:guid w:val="{2B36A2B7-267E-43E8-8738-B6697A697BBD}"/>
+      </w:docPartPr>
+      <w:docPartBody>
+        <w:p>
+          <w:pPr>
+            <w:pStyle w:val="B0A406DCE24D42479466BC0D79A8452D"/>
+          </w:pPr>
+          <w:r>
+            <w:rPr>
+              <w:rStyle w:val="PlaceholderText"/>
+            </w:rPr>
+            <w:t>Место для ввода текста.</w:t>
+          </w:r>
+        </w:p>
+      </w:docPartBody>
+    </w:docPart>
+    <w:docPart>
+      <w:docPartPr>
+        <w:name w:val="3AD61849286E400B99EEF10173582A15"/>
+        <w:category>
+          <w:name w:val="General"/>
+          <w:gallery w:val="placeholder"/>
+        </w:category>
+        <w:types>
+          <w:type w:val="bbPlcHdr"/>
+        </w:types>
+        <w:behaviors>
+          <w:behavior w:val="content"/>
+        </w:behaviors>
+        <w:guid w:val="{EEC60217-5C76-445D-A668-A498823D4ED9}"/>
+      </w:docPartPr>
+      <w:docPartBody>
+        <w:p>
+          <w:pPr>
+            <w:pStyle w:val="3AD61849286E400B99EEF10173582A15"/>
+          </w:pPr>
+          <w:r>
+            <w:rPr>
+              <w:rStyle w:val="PlaceholderText"/>
+            </w:rPr>
+            <w:t>Место для ввода текста.</w:t>
+          </w:r>
+        </w:p>
+      </w:docPartBody>
+    </w:docPart>
+    <w:docPart>
+      <w:docPartPr>
+        <w:name w:val="0F76AC9AB85F4C3AA5EF9764178C64AB"/>
+        <w:category>
+          <w:name w:val="General"/>
+          <w:gallery w:val="placeholder"/>
+        </w:category>
+        <w:types>
+          <w:type w:val="bbPlcHdr"/>
+        </w:types>
+        <w:behaviors>
+          <w:behavior w:val="content"/>
+        </w:behaviors>
+        <w:guid w:val="{7F07EC02-7FF2-4B06-A958-8E4EFACEB8A6}"/>
+      </w:docPartPr>
+      <w:docPartBody>
+        <w:p>
+          <w:pPr>
+            <w:pStyle w:val="0F76AC9AB85F4C3AA5EF9764178C64AB"/>
+          </w:pPr>
+          <w:r>
+            <w:rPr>
+              <w:rStyle w:val="PlaceholderText"/>
+            </w:rPr>
+            <w:t>Место для ввода текста.</w:t>
+          </w:r>
+        </w:p>
+      </w:docPartBody>
+    </w:docPart>
+    <w:docPart>
+      <w:docPartPr>
+        <w:name w:val="1DEBCC29DBA649F38A670F84F10AF065"/>
+        <w:category>
+          <w:name w:val="General"/>
+          <w:gallery w:val="placeholder"/>
+        </w:category>
+        <w:types>
+          <w:type w:val="bbPlcHdr"/>
+        </w:types>
+        <w:behaviors>
+          <w:behavior w:val="content"/>
+        </w:behaviors>
+        <w:guid w:val="{B1FA3C93-0ECF-4A27-837E-17CD4CB06E5F}"/>
+      </w:docPartPr>
+      <w:docPartBody>
+        <w:p>
+          <w:pPr>
+            <w:pStyle w:val="1DEBCC29DBA649F38A670F84F10AF065"/>
+          </w:pPr>
+          <w:r>
+            <w:rPr>
+              <w:rStyle w:val="PlaceholderText"/>
+            </w:rPr>
+            <w:t>Место для ввода текста.</w:t>
+          </w:r>
+        </w:p>
+      </w:docPartBody>
+    </w:docPart>
+    <w:docPart>
+      <w:docPartPr>
+        <w:name w:val="D979EAA4D3C54A2E8C32135C6C9694F0"/>
+        <w:category>
+          <w:name w:val="General"/>
+          <w:gallery w:val="placeholder"/>
+        </w:category>
+        <w:types>
+          <w:type w:val="bbPlcHdr"/>
+        </w:types>
+        <w:behaviors>
+          <w:behavior w:val="content"/>
+        </w:behaviors>
+        <w:guid w:val="{8D8BB6BC-AFF8-48C6-B3A4-FD61EBD43A0C}"/>
+      </w:docPartPr>
+      <w:docPartBody>
+        <w:p>
+          <w:pPr>
+            <w:pStyle w:val="D979EAA4D3C54A2E8C32135C6C9694F0"/>
+          </w:pPr>
+          <w:r>
+            <w:rPr>
+              <w:rStyle w:val="PlaceholderText"/>
+            </w:rPr>
+            <w:t>Место для ввода текста.</w:t>
+          </w:r>
+        </w:p>
+      </w:docPartBody>
+    </w:docPart>
+    <w:docPart>
+      <w:docPartPr>
+        <w:name w:val="50ED864F32644AED91D51699448C134A"/>
+        <w:category>
+          <w:name w:val="General"/>
+          <w:gallery w:val="placeholder"/>
+        </w:category>
+        <w:types>
+          <w:type w:val="bbPlcHdr"/>
+        </w:types>
+        <w:behaviors>
+          <w:behavior w:val="content"/>
+        </w:behaviors>
+        <w:guid w:val="{FCBEEF80-77D4-455C-AF07-AF081582CC99}"/>
+      </w:docPartPr>
+      <w:docPartBody>
+        <w:p>
+          <w:pPr>
+            <w:pStyle w:val="50ED864F32644AED91D51699448C134A"/>
+          </w:pPr>
+          <w:r>
+            <w:rPr>
+              <w:rStyle w:val="PlaceholderText"/>
+            </w:rPr>
+            <w:t>Место для ввода текста.</w:t>
+          </w:r>
+        </w:p>
+      </w:docPartBody>
+    </w:docPart>
+    <w:docPart>
+      <w:docPartPr>
+        <w:name w:val="B1615683D78440B6B80ADCF8AA0F3D97"/>
+        <w:category>
+          <w:name w:val="General"/>
+          <w:gallery w:val="placeholder"/>
+        </w:category>
+        <w:types>
+          <w:type w:val="bbPlcHdr"/>
+        </w:types>
+        <w:behaviors>
+          <w:behavior w:val="content"/>
+        </w:behaviors>
+        <w:guid w:val="{557CE9F9-31E7-4417-9712-FD708E600E37}"/>
+      </w:docPartPr>
+      <w:docPartBody>
+        <w:p>
+          <w:pPr>
+            <w:pStyle w:val="B1615683D78440B6B80ADCF8AA0F3D97"/>
+          </w:pPr>
+          <w:r>
+            <w:rPr>
+              <w:rStyle w:val="PlaceholderText"/>
+            </w:rPr>
+            <w:t>Место для ввода текста.</w:t>
+          </w:r>
+        </w:p>
+      </w:docPartBody>
+    </w:docPart>
+    <w:docPart>
+      <w:docPartPr>
+        <w:name w:val="5390899FB7AC47F4A1AAA1AF08A6275D"/>
+        <w:category>
+          <w:name w:val="General"/>
+          <w:gallery w:val="placeholder"/>
+        </w:category>
+        <w:types>
+          <w:type w:val="bbPlcHdr"/>
+        </w:types>
+        <w:behaviors>
+          <w:behavior w:val="content"/>
+        </w:behaviors>
+        <w:guid w:val="{7E8BA8EA-79B6-4F7B-A4A2-7B8AB26E1124}"/>
+      </w:docPartPr>
+      <w:docPartBody>
+        <w:p>
+          <w:pPr>
+            <w:pStyle w:val="5390899FB7AC47F4A1AAA1AF08A6275D"/>
+          </w:pPr>
+          <w:r>
+            <w:rPr>
+              <w:rStyle w:val="PlaceholderText"/>
+            </w:rPr>
+            <w:t>Место для ввода текста.</w:t>
+          </w:r>
+        </w:p>
+      </w:docPartBody>
+    </w:docPart>
+    <w:docPart>
+      <w:docPartPr>
+        <w:name w:val="E58E70D7954145449F871AB61F656311"/>
+        <w:category>
+          <w:name w:val="General"/>
+          <w:gallery w:val="placeholder"/>
+        </w:category>
+        <w:types>
+          <w:type w:val="bbPlcHdr"/>
+        </w:types>
+        <w:behaviors>
+          <w:behavior w:val="content"/>
+        </w:behaviors>
+        <w:guid w:val="{6DA42B0D-12E6-46AD-8CF4-37A4DF05473E}"/>
+      </w:docPartPr>
+      <w:docPartBody>
+        <w:p>
+          <w:pPr>
+            <w:pStyle w:val="E58E70D7954145449F871AB61F656311"/>
+          </w:pPr>
+          <w:r>
+            <w:rPr>
+              <w:rStyle w:val="PlaceholderText"/>
+            </w:rPr>
+            <w:t>Место для ввода текста.</w:t>
           </w:r>
         </w:p>
       </w:docPartBody>
@@ -1395,18 +5394,32 @@
 
 <file path=word/glossary/fontTable.xml><?xml version="1.0" encoding="utf-8"?>
 <w:fonts xmlns:mc="http://schemas.openxmlformats.org/markup-compatibility/2006" xmlns:r="http://schemas.openxmlformats.org/officeDocument/2006/relationships" xmlns:w="http://schemas.openxmlformats.org/wordprocessingml/2006/main" xmlns:w14="http://schemas.microsoft.com/office/word/2010/wordml" xmlns:w15="http://schemas.microsoft.com/office/word/2012/wordml" xmlns:w16cex="http://schemas.microsoft.com/office/word/2018/wordml/cex" xmlns:w16cid="http://schemas.microsoft.com/office/word/2016/wordml/cid" xmlns:w16="http://schemas.microsoft.com/office/word/2018/wordml" xmlns:w16du="http://schemas.microsoft.com/office/word/2023/wordml/word16du" xmlns:w16sdtdh="http://schemas.microsoft.com/office/word/2020/wordml/sdtdatahash" xmlns:w16se="http://schemas.microsoft.com/office/word/2015/wordml/symex" mc:Ignorable="w14 w15 w16se w16cid w16 w16cex w16sdtdh w16du">
-  <w:font w:name="Aptos">
-    <w:charset w:val="00"/>
-    <w:family w:val="swiss"/>
-    <w:pitch w:val="variable"/>
-    <w:sig w:usb0="20000287" w:usb1="00000003" w:usb2="00000000" w:usb3="00000000" w:csb0="0000019F" w:csb1="00000000"/>
-  </w:font>
   <w:font w:name="Times New Roman">
     <w:panose1 w:val="02020603050405020304"/>
     <w:charset w:val="00"/>
     <w:family w:val="roman"/>
     <w:pitch w:val="variable"/>
     <w:sig w:usb0="E0002EFF" w:usb1="C000785B" w:usb2="00000009" w:usb3="00000000" w:csb0="000001FF" w:csb1="00000000"/>
+  </w:font>
+  <w:font w:name="OpenSymbol">
+    <w:altName w:val="Times New Roman"/>
+    <w:charset w:val="00"/>
+    <w:family w:val="auto"/>
+    <w:pitch w:val="variable"/>
+    <w:sig w:usb0="800000AF" w:usb1="1001ECEA" w:usb2="00000000" w:usb3="00000000" w:csb0="80000001" w:csb1="00000000"/>
+  </w:font>
+  <w:font w:name="Symbol">
+    <w:panose1 w:val="05050102010706020507"/>
+    <w:charset w:val="02"/>
+    <w:family w:val="roman"/>
+    <w:pitch w:val="variable"/>
+    <w:sig w:usb0="00000000" w:usb1="10000000" w:usb2="00000000" w:usb3="00000000" w:csb0="80000000" w:csb1="00000000"/>
+  </w:font>
+  <w:font w:name="Aptos">
+    <w:charset w:val="00"/>
+    <w:family w:val="swiss"/>
+    <w:pitch w:val="variable"/>
+    <w:sig w:usb0="20000287" w:usb1="00000003" w:usb2="00000000" w:usb3="00000000" w:csb0="0000019F" w:csb1="00000000"/>
   </w:font>
   <w:font w:name="Aptos Display">
     <w:charset w:val="00"/>
@@ -1433,11 +5446,23 @@
   </w:compat>
   <w:rsids>
     <w:rsidRoot w:val="00827C02"/>
+    <w:rsid w:val="002F5CD7"/>
     <w:rsid w:val="00395E3D"/>
+    <w:rsid w:val="003977D3"/>
+    <w:rsid w:val="003A0F20"/>
+    <w:rsid w:val="004950E6"/>
+    <w:rsid w:val="00543D40"/>
     <w:rsid w:val="00571DEA"/>
+    <w:rsid w:val="007567C1"/>
     <w:rsid w:val="00827C02"/>
+    <w:rsid w:val="008A128C"/>
     <w:rsid w:val="00923ED2"/>
+    <w:rsid w:val="009C6664"/>
     <w:rsid w:val="009E1461"/>
+    <w:rsid w:val="00A17333"/>
+    <w:rsid w:val="00A247AF"/>
+    <w:rsid w:val="00B409D6"/>
+    <w:rsid w:val="00EC22F2"/>
     <w:rsid w:val="00FB2F31"/>
   </w:rsids>
   <m:mathPr>
@@ -1894,134 +5919,170 @@
     <w:basedOn w:val="DefaultParagraphFont"/>
     <w:uiPriority w:val="99"/>
     <w:semiHidden/>
-    <w:rsid w:val="00FB2F31"/>
+    <w:rsid w:val="004950E6"/>
     <w:rPr>
-      <w:color w:val="666666"/>
+      <w:color w:val="808080"/>
     </w:rPr>
   </w:style>
-  <w:style w:type="paragraph" w:customStyle="1" w:styleId="4098FA31A0C94C4CBAD83127360F14B01">
-    <w:name w:val="4098FA31A0C94C4CBAD83127360F14B01"/>
-    <w:rsid w:val="00FB2F31"/>
-    <w:rPr>
-      <w:rFonts w:eastAsiaTheme="minorHAnsi"/>
-    </w:rPr>
-  </w:style>
-  <w:style w:type="paragraph" w:customStyle="1" w:styleId="22735B264298444489F839DE008E1D1C1">
-    <w:name w:val="22735B264298444489F839DE008E1D1C1"/>
-    <w:rsid w:val="00FB2F31"/>
-    <w:pPr>
-      <w:ind w:left="720"/>
-      <w:contextualSpacing/>
-    </w:pPr>
-    <w:rPr>
-      <w:rFonts w:eastAsiaTheme="minorHAnsi"/>
-    </w:rPr>
-  </w:style>
-  <w:style w:type="paragraph" w:customStyle="1" w:styleId="B291CAD194244AF99D0E723155781E8F1">
-    <w:name w:val="B291CAD194244AF99D0E723155781E8F1"/>
-    <w:rsid w:val="00FB2F31"/>
-    <w:pPr>
-      <w:ind w:left="720"/>
-      <w:contextualSpacing/>
-    </w:pPr>
-    <w:rPr>
-      <w:rFonts w:eastAsiaTheme="minorHAnsi"/>
-    </w:rPr>
-  </w:style>
-  <w:style w:type="paragraph" w:customStyle="1" w:styleId="C4633181E6CA4F0EB843B5C8BC8DA5F7">
-    <w:name w:val="C4633181E6CA4F0EB843B5C8BC8DA5F7"/>
-    <w:rsid w:val="00FB2F31"/>
-    <w:pPr>
-      <w:ind w:left="720"/>
-      <w:contextualSpacing/>
-    </w:pPr>
-    <w:rPr>
-      <w:rFonts w:eastAsiaTheme="minorHAnsi"/>
-    </w:rPr>
-  </w:style>
-  <w:style w:type="paragraph" w:customStyle="1" w:styleId="C225E55413FF47C1A15CC961FD7F4F82">
-    <w:name w:val="C225E55413FF47C1A15CC961FD7F4F82"/>
-    <w:rsid w:val="00FB2F31"/>
-    <w:pPr>
-      <w:ind w:left="720"/>
-      <w:contextualSpacing/>
-    </w:pPr>
-    <w:rPr>
-      <w:rFonts w:eastAsiaTheme="minorHAnsi"/>
-    </w:rPr>
-  </w:style>
-  <w:style w:type="paragraph" w:customStyle="1" w:styleId="4098FA31A0C94C4CBAD83127360F14B0">
-    <w:name w:val="4098FA31A0C94C4CBAD83127360F14B0"/>
-    <w:rsid w:val="00FB2F31"/>
-    <w:rPr>
-      <w:rFonts w:eastAsiaTheme="minorHAnsi"/>
-    </w:rPr>
-  </w:style>
-  <w:style w:type="paragraph" w:customStyle="1" w:styleId="22735B264298444489F839DE008E1D1C">
-    <w:name w:val="22735B264298444489F839DE008E1D1C"/>
-    <w:rsid w:val="00FB2F31"/>
-    <w:pPr>
-      <w:ind w:left="720"/>
-      <w:contextualSpacing/>
-    </w:pPr>
-    <w:rPr>
-      <w:rFonts w:eastAsiaTheme="minorHAnsi"/>
-    </w:rPr>
-  </w:style>
-  <w:style w:type="paragraph" w:customStyle="1" w:styleId="B291CAD194244AF99D0E723155781E8F">
-    <w:name w:val="B291CAD194244AF99D0E723155781E8F"/>
-    <w:rsid w:val="00FB2F31"/>
-    <w:pPr>
-      <w:ind w:left="720"/>
-      <w:contextualSpacing/>
-    </w:pPr>
-    <w:rPr>
-      <w:rFonts w:eastAsiaTheme="minorHAnsi"/>
-    </w:rPr>
-  </w:style>
-  <w:style w:type="paragraph" w:customStyle="1" w:styleId="C4633181E6CA4F0EB843B5C8BC8DA5F71">
-    <w:name w:val="C4633181E6CA4F0EB843B5C8BC8DA5F71"/>
-    <w:rsid w:val="00FB2F31"/>
-    <w:pPr>
-      <w:ind w:left="720"/>
-      <w:contextualSpacing/>
-    </w:pPr>
-    <w:rPr>
-      <w:rFonts w:eastAsiaTheme="minorHAnsi"/>
-    </w:rPr>
-  </w:style>
-  <w:style w:type="paragraph" w:customStyle="1" w:styleId="C225E55413FF47C1A15CC961FD7F4F821">
-    <w:name w:val="C225E55413FF47C1A15CC961FD7F4F821"/>
-    <w:rsid w:val="00FB2F31"/>
-    <w:pPr>
-      <w:ind w:left="720"/>
-      <w:contextualSpacing/>
-    </w:pPr>
-    <w:rPr>
-      <w:rFonts w:eastAsiaTheme="minorHAnsi"/>
-    </w:rPr>
-  </w:style>
-  <w:style w:type="paragraph" w:customStyle="1" w:styleId="476173B720634C39B07DF92D91DEF4D01">
-    <w:name w:val="476173B720634C39B07DF92D91DEF4D01"/>
-    <w:rsid w:val="00FB2F31"/>
-    <w:pPr>
-      <w:ind w:left="720"/>
-      <w:contextualSpacing/>
-    </w:pPr>
-    <w:rPr>
-      <w:rFonts w:eastAsiaTheme="minorHAnsi"/>
-    </w:rPr>
-  </w:style>
-  <w:style w:type="paragraph" w:customStyle="1" w:styleId="476173B720634C39B07DF92D91DEF4D0">
-    <w:name w:val="476173B720634C39B07DF92D91DEF4D0"/>
-    <w:rsid w:val="00FB2F31"/>
-    <w:pPr>
-      <w:ind w:left="720"/>
-      <w:contextualSpacing/>
-    </w:pPr>
-    <w:rPr>
-      <w:rFonts w:eastAsiaTheme="minorHAnsi"/>
-    </w:rPr>
+  <w:style w:type="paragraph" w:customStyle="1" w:styleId="1A4FF759FB69432BB35BFD16B2CC9610">
+    <w:name w:val="1A4FF759FB69432BB35BFD16B2CC9610"/>
+    <w:rsid w:val="00A247AF"/>
+  </w:style>
+  <w:style w:type="paragraph" w:customStyle="1" w:styleId="7CB08AB7DD0449E3AD3B7622A5E660E7">
+    <w:name w:val="7CB08AB7DD0449E3AD3B7622A5E660E7"/>
+    <w:rsid w:val="00A247AF"/>
+  </w:style>
+  <w:style w:type="paragraph" w:customStyle="1" w:styleId="72608374DFF546B899ED8213F4E5DEAE">
+    <w:name w:val="72608374DFF546B899ED8213F4E5DEAE"/>
+    <w:rsid w:val="00A247AF"/>
+  </w:style>
+  <w:style w:type="paragraph" w:customStyle="1" w:styleId="469529EC506D469394742F9ED369F87F">
+    <w:name w:val="469529EC506D469394742F9ED369F87F"/>
+    <w:rsid w:val="00A247AF"/>
+  </w:style>
+  <w:style w:type="paragraph" w:customStyle="1" w:styleId="460904E5C3F74FB6BB94FAF169F0B3EE">
+    <w:name w:val="460904E5C3F74FB6BB94FAF169F0B3EE"/>
+    <w:rsid w:val="004950E6"/>
+  </w:style>
+  <w:style w:type="paragraph" w:customStyle="1" w:styleId="79F654169CBF4A0A80B375A9514A20B2">
+    <w:name w:val="79F654169CBF4A0A80B375A9514A20B2"/>
+    <w:rsid w:val="004950E6"/>
+  </w:style>
+  <w:style w:type="paragraph" w:customStyle="1" w:styleId="7279D6994F0049D5A1E96710FE52ED4F">
+    <w:name w:val="7279D6994F0049D5A1E96710FE52ED4F"/>
+    <w:rsid w:val="004950E6"/>
+  </w:style>
+  <w:style w:type="paragraph" w:customStyle="1" w:styleId="ED840EC4C4294A4F8A260CB5BD745318">
+    <w:name w:val="ED840EC4C4294A4F8A260CB5BD745318"/>
+    <w:rsid w:val="004950E6"/>
+  </w:style>
+  <w:style w:type="paragraph" w:customStyle="1" w:styleId="919DB4FB6F3C4A28ADBEE0EDF694A340">
+    <w:name w:val="919DB4FB6F3C4A28ADBEE0EDF694A340"/>
+    <w:rsid w:val="004950E6"/>
+  </w:style>
+  <w:style w:type="paragraph" w:customStyle="1" w:styleId="8B7CB0CFE7AB4BC18FCA334616FD21B9">
+    <w:name w:val="8B7CB0CFE7AB4BC18FCA334616FD21B9"/>
+    <w:rsid w:val="004950E6"/>
+  </w:style>
+  <w:style w:type="paragraph" w:customStyle="1" w:styleId="6D16C78413EC4D14B70653F8D941A6FD">
+    <w:name w:val="6D16C78413EC4D14B70653F8D941A6FD"/>
+    <w:rsid w:val="004950E6"/>
+  </w:style>
+  <w:style w:type="paragraph" w:customStyle="1" w:styleId="26FDF428798D4A49AE06858A2625F3C6">
+    <w:name w:val="26FDF428798D4A49AE06858A2625F3C6"/>
+    <w:rsid w:val="004950E6"/>
+  </w:style>
+  <w:style w:type="paragraph" w:customStyle="1" w:styleId="38AB9F92243F4B40ABE5492FD6BA15EF">
+    <w:name w:val="38AB9F92243F4B40ABE5492FD6BA15EF"/>
+    <w:rsid w:val="004950E6"/>
+  </w:style>
+  <w:style w:type="paragraph" w:customStyle="1" w:styleId="BE3DFD935E124A15847CECEC1C1B33FC">
+    <w:name w:val="BE3DFD935E124A15847CECEC1C1B33FC"/>
+    <w:rsid w:val="004950E6"/>
+  </w:style>
+  <w:style w:type="paragraph" w:customStyle="1" w:styleId="62F613B4D6BA413D9E65AB5767160C39">
+    <w:name w:val="62F613B4D6BA413D9E65AB5767160C39"/>
+    <w:rsid w:val="004950E6"/>
+  </w:style>
+  <w:style w:type="paragraph" w:customStyle="1" w:styleId="CCC50183112F4C0883D61143B31EE8D9">
+    <w:name w:val="CCC50183112F4C0883D61143B31EE8D9"/>
+    <w:rsid w:val="004950E6"/>
+  </w:style>
+  <w:style w:type="paragraph" w:customStyle="1" w:styleId="88F9A342AF02481487BBB85A3B68B563">
+    <w:name w:val="88F9A342AF02481487BBB85A3B68B563"/>
+    <w:rsid w:val="004950E6"/>
+  </w:style>
+  <w:style w:type="paragraph" w:customStyle="1" w:styleId="B9DC4B974B264848885788783D89C914">
+    <w:name w:val="B9DC4B974B264848885788783D89C914"/>
+    <w:rsid w:val="004950E6"/>
+  </w:style>
+  <w:style w:type="paragraph" w:customStyle="1" w:styleId="2E8B9A089C8B4AC1B7A2F7BAF0DE9449">
+    <w:name w:val="2E8B9A089C8B4AC1B7A2F7BAF0DE9449"/>
+    <w:rsid w:val="004950E6"/>
+  </w:style>
+  <w:style w:type="paragraph" w:customStyle="1" w:styleId="8E6D655F85544DDFBADFDD5CF50DBF07">
+    <w:name w:val="8E6D655F85544DDFBADFDD5CF50DBF07"/>
+    <w:rsid w:val="004950E6"/>
+  </w:style>
+  <w:style w:type="paragraph" w:customStyle="1" w:styleId="040C8D05464B4AFC90D9B94FB006211D">
+    <w:name w:val="040C8D05464B4AFC90D9B94FB006211D"/>
+    <w:rsid w:val="004950E6"/>
+  </w:style>
+  <w:style w:type="paragraph" w:customStyle="1" w:styleId="B69015A4AE2549598AA294CA36216F2A">
+    <w:name w:val="B69015A4AE2549598AA294CA36216F2A"/>
+    <w:rsid w:val="004950E6"/>
+  </w:style>
+  <w:style w:type="paragraph" w:customStyle="1" w:styleId="8DB60627C07D4C098480673C258D0696">
+    <w:name w:val="8DB60627C07D4C098480673C258D0696"/>
+    <w:rsid w:val="004950E6"/>
+  </w:style>
+  <w:style w:type="paragraph" w:customStyle="1" w:styleId="2400C5FAB557467AAF77283901221EEF">
+    <w:name w:val="2400C5FAB557467AAF77283901221EEF"/>
+    <w:rsid w:val="004950E6"/>
+  </w:style>
+  <w:style w:type="paragraph" w:customStyle="1" w:styleId="B772448C1C7D41C48DF78E8A0518D48A">
+    <w:name w:val="B772448C1C7D41C48DF78E8A0518D48A"/>
+    <w:rsid w:val="004950E6"/>
+  </w:style>
+  <w:style w:type="paragraph" w:customStyle="1" w:styleId="F3A0F53AC21940348CCDA34AE246BA2C">
+    <w:name w:val="F3A0F53AC21940348CCDA34AE246BA2C"/>
+    <w:rsid w:val="004950E6"/>
+  </w:style>
+  <w:style w:type="paragraph" w:customStyle="1" w:styleId="58CDDFBACB094091963E1CBEB0E7B826">
+    <w:name w:val="58CDDFBACB094091963E1CBEB0E7B826"/>
+    <w:rsid w:val="004950E6"/>
+  </w:style>
+  <w:style w:type="paragraph" w:customStyle="1" w:styleId="55AFCED5F5F94060B35BDD6E0DFED51C">
+    <w:name w:val="55AFCED5F5F94060B35BDD6E0DFED51C"/>
+    <w:rsid w:val="004950E6"/>
+  </w:style>
+  <w:style w:type="paragraph" w:customStyle="1" w:styleId="ED511DAAE1D14713A498A43C36666F0D">
+    <w:name w:val="ED511DAAE1D14713A498A43C36666F0D"/>
+    <w:rsid w:val="004950E6"/>
+  </w:style>
+  <w:style w:type="paragraph" w:customStyle="1" w:styleId="22EECF79FC1449FBA267C1ECB2AADC0E">
+    <w:name w:val="22EECF79FC1449FBA267C1ECB2AADC0E"/>
+    <w:rsid w:val="004950E6"/>
+  </w:style>
+  <w:style w:type="paragraph" w:customStyle="1" w:styleId="63CD6579CA464EDCA69680D7C2D87153">
+    <w:name w:val="63CD6579CA464EDCA69680D7C2D87153"/>
+    <w:rsid w:val="004950E6"/>
+  </w:style>
+  <w:style w:type="paragraph" w:customStyle="1" w:styleId="B0A406DCE24D42479466BC0D79A8452D">
+    <w:name w:val="B0A406DCE24D42479466BC0D79A8452D"/>
+    <w:rsid w:val="004950E6"/>
+  </w:style>
+  <w:style w:type="paragraph" w:customStyle="1" w:styleId="3AD61849286E400B99EEF10173582A15">
+    <w:name w:val="3AD61849286E400B99EEF10173582A15"/>
+    <w:rsid w:val="004950E6"/>
+  </w:style>
+  <w:style w:type="paragraph" w:customStyle="1" w:styleId="0F76AC9AB85F4C3AA5EF9764178C64AB">
+    <w:name w:val="0F76AC9AB85F4C3AA5EF9764178C64AB"/>
+    <w:rsid w:val="004950E6"/>
+  </w:style>
+  <w:style w:type="paragraph" w:customStyle="1" w:styleId="1DEBCC29DBA649F38A670F84F10AF065">
+    <w:name w:val="1DEBCC29DBA649F38A670F84F10AF065"/>
+    <w:rsid w:val="004950E6"/>
+  </w:style>
+  <w:style w:type="paragraph" w:customStyle="1" w:styleId="D979EAA4D3C54A2E8C32135C6C9694F0">
+    <w:name w:val="D979EAA4D3C54A2E8C32135C6C9694F0"/>
+    <w:rsid w:val="004950E6"/>
+  </w:style>
+  <w:style w:type="paragraph" w:customStyle="1" w:styleId="50ED864F32644AED91D51699448C134A">
+    <w:name w:val="50ED864F32644AED91D51699448C134A"/>
+    <w:rsid w:val="004950E6"/>
+  </w:style>
+  <w:style w:type="paragraph" w:customStyle="1" w:styleId="B1615683D78440B6B80ADCF8AA0F3D97">
+    <w:name w:val="B1615683D78440B6B80ADCF8AA0F3D97"/>
+    <w:rsid w:val="004950E6"/>
+  </w:style>
+  <w:style w:type="paragraph" w:customStyle="1" w:styleId="5390899FB7AC47F4A1AAA1AF08A6275D">
+    <w:name w:val="5390899FB7AC47F4A1AAA1AF08A6275D"/>
+    <w:rsid w:val="004950E6"/>
+  </w:style>
+  <w:style w:type="paragraph" w:customStyle="1" w:styleId="E58E70D7954145449F871AB61F656311">
+    <w:name w:val="E58E70D7954145449F871AB61F656311"/>
+    <w:rsid w:val="004950E6"/>
   </w:style>
 </w:styles>
 </file>

</xml_diff>